<commit_message>
Added github link on report
</commit_message>
<xml_diff>
--- a/Group Report- Visualization for Data Analytics Coursework 2.docx
+++ b/Group Report- Visualization for Data Analytics Coursework 2.docx
@@ -221,9 +221,14 @@
       <w:r>
         <w:t xml:space="preserve"> </w:t>
       </w:r>
-      <w:r>
-        <w:t>https://github.com/barburyee/Visualization-for-Data-Analytics</w:t>
-      </w:r>
+      <w:hyperlink r:id="rId9" w:history="1">
+        <w:r>
+          <w:rPr>
+            <w:rStyle w:val="Hyperlink"/>
+          </w:rPr>
+          <w:t>https://github.com/barburyee/Visualization-for-Data-Analytics</w:t>
+        </w:r>
+      </w:hyperlink>
     </w:p>
     <w:p>
       <w:pPr>
@@ -13298,7 +13303,7 @@
                     <pic:cNvPicPr/>
                   </pic:nvPicPr>
                   <pic:blipFill>
-                    <a:blip r:embed="rId9" cstate="print">
+                    <a:blip r:embed="rId10" cstate="print">
                       <a:extLst>
                         <a:ext uri="{28A0092B-C50C-407E-A947-70E740481C1C}">
                           <a14:useLocalDpi xmlns="" xmlns:wpc="http://schemas.microsoft.com/office/word/2010/wordprocessingCanvas" xmlns:cx="http://schemas.microsoft.com/office/drawing/2014/chartex" xmlns:cx1="http://schemas.microsoft.com/office/drawing/2015/9/8/chartex" xmlns:cx2="http://schemas.microsoft.com/office/drawing/2015/10/21/chartex" xmlns:cx3="http://schemas.microsoft.com/office/drawing/2016/5/9/chartex" xmlns:cx4="http://schemas.microsoft.com/office/drawing/2016/5/10/chartex" xmlns:cx5="http://schemas.microsoft.com/office/drawing/2016/5/11/chartex" xmlns:cx6="http://schemas.microsoft.com/office/drawing/2016/5/12/chartex" xmlns:cx7="http://schemas.microsoft.com/office/drawing/2016/5/13/chartex" xmlns:cx8="http://schemas.microsoft.com/office/drawing/2016/5/14/chartex" xmlns:mc="http://schemas.openxmlformats.org/markup-compatibility/2006" xmlns:aink="http://schemas.microsoft.com/office/drawing/2016/ink" xmlns:am3d="http://schemas.microsoft.com/office/drawing/2017/model3d" xmlns:o="urn:schemas-microsoft-com:office:office" xmlns:oel="http://schemas.microsoft.com/office/2019/extlst" xmlns:v="urn:schemas-microsoft-com:vml" xmlns:wp14="http://schemas.microsoft.com/office/word/2010/wordprocessingDrawing" xmlns:w10="urn:schemas-microsoft-com:office:word" xmlns:w="http://schemas.openxmlformats.org/wordprocessingml/2006/main" xmlns:w14="http://schemas.microsoft.com/office/word/2010/wordml" xmlns:w15="http://schemas.microsoft.com/office/word/2012/wordml" xmlns:w16cex="http://schemas.microsoft.com/office/word/2018/wordml/cex" xmlns:w16cid="http://schemas.microsoft.com/office/word/2016/wordml/cid" xmlns:w16="http://schemas.microsoft.com/office/word/2018/wordml" xmlns:w16du="http://schemas.microsoft.com/office/word/2023/wordml/word16du" xmlns:w16sdtdh="http://schemas.microsoft.com/office/word/2020/wordml/sdtdatahash" xmlns:w16sdtfl="http://schemas.microsoft.com/office/word/2024/wordml/sdtformatlock" xmlns:w16se="http://schemas.microsoft.com/office/word/2015/wordml/symex" xmlns:wpg="http://schemas.microsoft.com/office/word/2010/wordprocessingGroup" xmlns:wpi="http://schemas.microsoft.com/office/word/2010/wordprocessingInk" xmlns:wps="http://schemas.microsoft.com/office/word/2010/wordprocessingShape" xmlns:a14="http://schemas.microsoft.com/office/drawing/2010/main" val="0"/>
@@ -13496,219 +13501,6 @@
                 <pic:pic xmlns:pic="http://schemas.openxmlformats.org/drawingml/2006/picture">
                   <pic:nvPicPr>
                     <pic:cNvPr id="1477338391" name="Picture 1477338391"/>
-                    <pic:cNvPicPr/>
-                  </pic:nvPicPr>
-                  <pic:blipFill>
-                    <a:blip r:embed="rId10" cstate="print">
-                      <a:extLst>
-                        <a:ext uri="{28A0092B-C50C-407E-A947-70E740481C1C}">
-                          <a14:useLocalDpi xmlns="" xmlns:wpc="http://schemas.microsoft.com/office/word/2010/wordprocessingCanvas" xmlns:cx="http://schemas.microsoft.com/office/drawing/2014/chartex" xmlns:cx1="http://schemas.microsoft.com/office/drawing/2015/9/8/chartex" xmlns:cx2="http://schemas.microsoft.com/office/drawing/2015/10/21/chartex" xmlns:cx3="http://schemas.microsoft.com/office/drawing/2016/5/9/chartex" xmlns:cx4="http://schemas.microsoft.com/office/drawing/2016/5/10/chartex" xmlns:cx5="http://schemas.microsoft.com/office/drawing/2016/5/11/chartex" xmlns:cx6="http://schemas.microsoft.com/office/drawing/2016/5/12/chartex" xmlns:cx7="http://schemas.microsoft.com/office/drawing/2016/5/13/chartex" xmlns:cx8="http://schemas.microsoft.com/office/drawing/2016/5/14/chartex" xmlns:mc="http://schemas.openxmlformats.org/markup-compatibility/2006" xmlns:aink="http://schemas.microsoft.com/office/drawing/2016/ink" xmlns:am3d="http://schemas.microsoft.com/office/drawing/2017/model3d" xmlns:o="urn:schemas-microsoft-com:office:office" xmlns:oel="http://schemas.microsoft.com/office/2019/extlst" xmlns:v="urn:schemas-microsoft-com:vml" xmlns:wp14="http://schemas.microsoft.com/office/word/2010/wordprocessingDrawing" xmlns:w10="urn:schemas-microsoft-com:office:word" xmlns:w="http://schemas.openxmlformats.org/wordprocessingml/2006/main" xmlns:w14="http://schemas.microsoft.com/office/word/2010/wordml" xmlns:w15="http://schemas.microsoft.com/office/word/2012/wordml" xmlns:w16cex="http://schemas.microsoft.com/office/word/2018/wordml/cex" xmlns:w16cid="http://schemas.microsoft.com/office/word/2016/wordml/cid" xmlns:w16="http://schemas.microsoft.com/office/word/2018/wordml" xmlns:w16du="http://schemas.microsoft.com/office/word/2023/wordml/word16du" xmlns:w16sdtdh="http://schemas.microsoft.com/office/word/2020/wordml/sdtdatahash" xmlns:w16sdtfl="http://schemas.microsoft.com/office/word/2024/wordml/sdtformatlock" xmlns:w16se="http://schemas.microsoft.com/office/word/2015/wordml/symex" xmlns:wpg="http://schemas.microsoft.com/office/word/2010/wordprocessingGroup" xmlns:wpi="http://schemas.microsoft.com/office/word/2010/wordprocessingInk" xmlns:wps="http://schemas.microsoft.com/office/word/2010/wordprocessingShape" xmlns:a14="http://schemas.microsoft.com/office/drawing/2010/main" val="0"/>
-                        </a:ext>
-                      </a:extLst>
-                    </a:blip>
-                    <a:stretch>
-                      <a:fillRect/>
-                    </a:stretch>
-                  </pic:blipFill>
-                  <pic:spPr>
-                    <a:xfrm>
-                      <a:off x="0" y="0"/>
-                      <a:ext cx="5731510" cy="4279900"/>
-                    </a:xfrm>
-                    <a:prstGeom prst="rect">
-                      <a:avLst/>
-                    </a:prstGeom>
-                  </pic:spPr>
-                </pic:pic>
-              </a:graphicData>
-            </a:graphic>
-          </wp:inline>
-        </w:drawing>
-      </w:r>
-      <w:r>
-        <w:br/>
-      </w:r>
-    </w:p>
-    <w:p>
-      <w:pPr>
-        <w:pStyle w:val="Heading3"/>
-        <w:numPr>
-          <w:ilvl w:val="2"/>
-          <w:numId w:val="35"/>
-        </w:numPr>
-      </w:pPr>
-      <w:bookmarkStart w:id="26" w:name="_Toc197336366"/>
-      <w:r>
-        <w:rPr>
-          <w:bCs w:val="0"/>
-        </w:rPr>
-        <w:t>Results</w:t>
-      </w:r>
-      <w:r>
-        <w:rPr>
-          <w:b w:val="0"/>
-        </w:rPr>
-        <w:t>.</w:t>
-      </w:r>
-      <w:bookmarkEnd w:id="26"/>
-    </w:p>
-    <w:p>
-      <w:pPr>
-        <w:pStyle w:val="NormalWeb"/>
-        <w:spacing w:line="360" w:lineRule="auto"/>
-      </w:pPr>
-      <w:r>
-        <w:lastRenderedPageBreak/>
-        <w:t>Most colleges have moderate admissions rates, though some are highly selective or open-admissions. More selective schools dominate at a high of 0.1 – 0.3.</w:t>
-      </w:r>
-    </w:p>
-    <w:p>
-      <w:pPr>
-        <w:pStyle w:val="Heading3"/>
-        <w:numPr>
-          <w:ilvl w:val="2"/>
-          <w:numId w:val="35"/>
-        </w:numPr>
-        <w:rPr>
-          <w:bCs w:val="0"/>
-        </w:rPr>
-      </w:pPr>
-      <w:bookmarkStart w:id="27" w:name="_Toc197336367"/>
-      <w:r>
-        <w:rPr>
-          <w:bCs w:val="0"/>
-        </w:rPr>
-        <w:t>Analysis.</w:t>
-      </w:r>
-      <w:bookmarkEnd w:id="27"/>
-      <w:r>
-        <w:rPr>
-          <w:bCs w:val="0"/>
-        </w:rPr>
-        <w:t xml:space="preserve"> </w:t>
-      </w:r>
-    </w:p>
-    <w:p>
-      <w:pPr>
-        <w:pStyle w:val="NormalWeb"/>
-        <w:spacing w:line="360" w:lineRule="auto"/>
-      </w:pPr>
-      <w:r>
-        <w:t>The distribution indicates that most institutions are not open admission or highly selective. This middle-range selectivity could be a trade-off between academic competitiveness and accessibility. The KDE line also makes any skewness or multimodal tendencies apparent, which might be interesting to explore for either policy or marketing reasons.</w:t>
-      </w:r>
-    </w:p>
-    <w:p>
-      <w:pPr>
-        <w:pStyle w:val="NormalWeb"/>
-        <w:spacing w:line="360" w:lineRule="auto"/>
-      </w:pPr>
-    </w:p>
-    <w:p>
-      <w:pPr>
-        <w:pStyle w:val="Heading2"/>
-        <w:numPr>
-          <w:ilvl w:val="1"/>
-          <w:numId w:val="33"/>
-        </w:numPr>
-        <w:spacing w:line="360" w:lineRule="auto"/>
-        <w:jc w:val="both"/>
-        <w:rPr>
-          <w:sz w:val="24"/>
-          <w:szCs w:val="24"/>
-        </w:rPr>
-      </w:pPr>
-      <w:bookmarkStart w:id="28" w:name="_Toc197336368"/>
-      <w:r>
-        <w:rPr>
-          <w:sz w:val="24"/>
-          <w:szCs w:val="24"/>
-        </w:rPr>
-        <w:t>Boxplot of SAT Scores by Control of Institution.</w:t>
-      </w:r>
-      <w:bookmarkEnd w:id="28"/>
-    </w:p>
-    <w:p>
-      <w:pPr>
-        <w:pStyle w:val="Heading3"/>
-        <w:numPr>
-          <w:ilvl w:val="2"/>
-          <w:numId w:val="36"/>
-        </w:numPr>
-      </w:pPr>
-      <w:bookmarkStart w:id="29" w:name="_Toc197336369"/>
-      <w:r>
-        <w:rPr>
-          <w:bCs w:val="0"/>
-        </w:rPr>
-        <w:t>Motivation:</w:t>
-      </w:r>
-      <w:bookmarkEnd w:id="29"/>
-    </w:p>
-    <w:p>
-      <w:pPr>
-        <w:pStyle w:val="NormalWeb"/>
-        <w:spacing w:line="360" w:lineRule="auto"/>
-        <w:rPr>
-          <w:b/>
-          <w:szCs w:val="27"/>
-        </w:rPr>
-      </w:pPr>
-      <w:r>
-        <w:t>To compare the distribution and variability of in-state and out-of-state tuition fees, to bring</w:t>
-      </w:r>
-      <w:r>
-        <w:t xml:space="preserve"> out any financial distinction.</w:t>
-      </w:r>
-    </w:p>
-    <w:p>
-      <w:pPr>
-        <w:pStyle w:val="Heading3"/>
-        <w:numPr>
-          <w:ilvl w:val="2"/>
-          <w:numId w:val="36"/>
-        </w:numPr>
-      </w:pPr>
-      <w:bookmarkStart w:id="30" w:name="_Toc197336370"/>
-      <w:r>
-        <w:rPr>
-          <w:b w:val="0"/>
-        </w:rPr>
-        <w:t>Implementation:</w:t>
-      </w:r>
-      <w:bookmarkEnd w:id="30"/>
-    </w:p>
-    <w:p>
-      <w:pPr>
-        <w:pStyle w:val="NormalWeb"/>
-        <w:spacing w:line="360" w:lineRule="auto"/>
-      </w:pPr>
-      <w:r>
-        <w:t>The columns of interest were chosen and renamed for simplicity, then reshaped with melt(). A boxplot was created using Seaborn's boxplot() to illustrate the distribution of fees for both types of tuition.</w:t>
-      </w:r>
-    </w:p>
-    <w:p>
-      <w:pPr>
-        <w:pStyle w:val="NormalWeb"/>
-        <w:spacing w:line="360" w:lineRule="auto"/>
-      </w:pPr>
-      <w:r>
-        <w:rPr>
-          <w:noProof/>
-        </w:rPr>
-        <w:lastRenderedPageBreak/>
-        <w:drawing>
-          <wp:inline distT="0" distB="0" distL="0" distR="0">
-            <wp:extent cx="5731510" cy="4279900"/>
-            <wp:effectExtent l="19050" t="0" r="2540" b="0"/>
-            <wp:docPr id="3" name="Picture 3"/>
-            <wp:cNvGraphicFramePr>
-              <a:graphicFrameLocks xmlns:a="http://schemas.openxmlformats.org/drawingml/2006/main" noChangeAspect="1"/>
-            </wp:cNvGraphicFramePr>
-            <a:graphic xmlns:a="http://schemas.openxmlformats.org/drawingml/2006/main">
-              <a:graphicData uri="http://schemas.openxmlformats.org/drawingml/2006/picture">
-                <pic:pic xmlns:pic="http://schemas.openxmlformats.org/drawingml/2006/picture">
-                  <pic:nvPicPr>
-                    <pic:cNvPr id="1025988419" name="Picture 1025988419"/>
                     <pic:cNvPicPr/>
                   </pic:nvPicPr>
                   <pic:blipFill>
@@ -13738,74 +13530,41 @@
           </wp:inline>
         </w:drawing>
       </w:r>
-    </w:p>
-    <w:p>
-      <w:pPr>
-        <w:pStyle w:val="NormalWeb"/>
-        <w:spacing w:line="360" w:lineRule="auto"/>
-      </w:pPr>
-    </w:p>
-    <w:p>
-      <w:pPr>
-        <w:pStyle w:val="NormalWeb"/>
-        <w:spacing w:line="360" w:lineRule="auto"/>
-        <w:rPr>
-          <w:b/>
-          <w:bCs/>
-        </w:rPr>
-      </w:pPr>
-    </w:p>
-    <w:p>
-      <w:pPr>
-        <w:pStyle w:val="NormalWeb"/>
-        <w:spacing w:line="360" w:lineRule="auto"/>
-        <w:rPr>
-          <w:b/>
-          <w:bCs/>
-        </w:rPr>
-      </w:pPr>
-    </w:p>
-    <w:p>
-      <w:pPr>
-        <w:pStyle w:val="NormalWeb"/>
-        <w:spacing w:line="360" w:lineRule="auto"/>
-        <w:rPr>
-          <w:b/>
-          <w:bCs/>
-        </w:rPr>
-      </w:pPr>
+      <w:r>
+        <w:br/>
+      </w:r>
     </w:p>
     <w:p>
       <w:pPr>
         <w:pStyle w:val="Heading3"/>
         <w:numPr>
           <w:ilvl w:val="2"/>
-          <w:numId w:val="36"/>
+          <w:numId w:val="35"/>
         </w:numPr>
+      </w:pPr>
+      <w:bookmarkStart w:id="26" w:name="_Toc197336366"/>
+      <w:r>
         <w:rPr>
           <w:bCs w:val="0"/>
         </w:rPr>
-      </w:pPr>
-      <w:bookmarkStart w:id="31" w:name="_Toc197336371"/>
-      <w:r>
-        <w:rPr>
-          <w:bCs w:val="0"/>
-        </w:rPr>
-        <w:t>Results:</w:t>
-      </w:r>
-      <w:bookmarkEnd w:id="31"/>
+        <w:t>Results</w:t>
+      </w:r>
+      <w:r>
+        <w:rPr>
+          <w:b w:val="0"/>
+        </w:rPr>
+        <w:t>.</w:t>
+      </w:r>
+      <w:bookmarkEnd w:id="26"/>
     </w:p>
     <w:p>
       <w:pPr>
         <w:pStyle w:val="NormalWeb"/>
         <w:spacing w:line="360" w:lineRule="auto"/>
-        <w:rPr>
-          <w:b/>
-          <w:szCs w:val="27"/>
-        </w:rPr>
-      </w:pPr>
-      <w:r>
-        <w:t>Out-of-state fees are both larger and more dispersed than in-state fees. The median out-of-state fee is notably higher than the in-state median, and the interquartile range (IQR) is broader, reflecting greater pricing variation.</w:t>
+      </w:pPr>
+      <w:r>
+        <w:lastRenderedPageBreak/>
+        <w:t>Most colleges have moderate admissions rates, though some are highly selective or open-admissions. More selective schools dominate at a high of 0.1 – 0.3.</w:t>
       </w:r>
     </w:p>
     <w:p>
@@ -13813,26 +13572,26 @@
         <w:pStyle w:val="Heading3"/>
         <w:numPr>
           <w:ilvl w:val="2"/>
-          <w:numId w:val="36"/>
+          <w:numId w:val="35"/>
         </w:numPr>
         <w:rPr>
           <w:bCs w:val="0"/>
         </w:rPr>
       </w:pPr>
-      <w:bookmarkStart w:id="32" w:name="_Toc197336372"/>
+      <w:bookmarkStart w:id="27" w:name="_Toc197336367"/>
       <w:r>
         <w:rPr>
           <w:bCs w:val="0"/>
         </w:rPr>
-        <w:t>Analysis</w:t>
-      </w:r>
-      <w:r>
-        <w:rPr>
-          <w:b w:val="0"/>
-        </w:rPr>
-        <w:t>:</w:t>
-      </w:r>
-      <w:bookmarkEnd w:id="32"/>
+        <w:t>Analysis.</w:t>
+      </w:r>
+      <w:bookmarkEnd w:id="27"/>
+      <w:r>
+        <w:rPr>
+          <w:bCs w:val="0"/>
+        </w:rPr>
+        <w:t xml:space="preserve"> </w:t>
+      </w:r>
     </w:p>
     <w:p>
       <w:pPr>
@@ -13840,24 +13599,13 @@
         <w:spacing w:line="360" w:lineRule="auto"/>
       </w:pPr>
       <w:r>
-        <w:t>The larger and more dispersed out-of-state fees point to the cost barrier for out-of-state students. This has implications for access and affordability in higher education and can inform </w:t>
-      </w:r>
-      <w:r>
-        <w:t>enrolment</w:t>
-      </w:r>
-      <w:r>
-        <w:t xml:space="preserve"> </w:t>
-      </w:r>
-      <w:r>
-        <w:t>decisions</w:t>
-      </w:r>
-      <w:r>
-        <w:t xml:space="preserve"> and policy decisions.</w:t>
+        <w:t>The distribution indicates that most institutions are not open admission or highly selective. This middle-range selectivity could be a trade-off between academic competitiveness and accessibility. The KDE line also makes any skewness or multimodal tendencies apparent, which might be interesting to explore for either policy or marketing reasons.</w:t>
       </w:r>
     </w:p>
     <w:p>
       <w:pPr>
         <w:pStyle w:val="NormalWeb"/>
+        <w:spacing w:line="360" w:lineRule="auto"/>
       </w:pPr>
     </w:p>
     <w:p>
@@ -13874,52 +13622,47 @@
           <w:szCs w:val="24"/>
         </w:rPr>
       </w:pPr>
-      <w:bookmarkStart w:id="33" w:name="_Toc197336373"/>
-      <w:r>
-        <w:rPr>
-          <w:sz w:val="24"/>
-          <w:szCs w:val="24"/>
-        </w:rPr>
-        <w:t>Scatter Plot of In-State vs Out-of-State Tuition.</w:t>
-      </w:r>
-      <w:bookmarkEnd w:id="33"/>
+      <w:bookmarkStart w:id="28" w:name="_Toc197336368"/>
+      <w:r>
+        <w:rPr>
+          <w:sz w:val="24"/>
+          <w:szCs w:val="24"/>
+        </w:rPr>
+        <w:t>Boxplot of SAT Scores by Control of Institution.</w:t>
+      </w:r>
+      <w:bookmarkEnd w:id="28"/>
     </w:p>
     <w:p>
       <w:pPr>
         <w:pStyle w:val="Heading3"/>
         <w:numPr>
           <w:ilvl w:val="2"/>
-          <w:numId w:val="37"/>
+          <w:numId w:val="36"/>
         </w:numPr>
+      </w:pPr>
+      <w:bookmarkStart w:id="29" w:name="_Toc197336369"/>
+      <w:r>
         <w:rPr>
           <w:bCs w:val="0"/>
         </w:rPr>
-      </w:pPr>
-      <w:bookmarkStart w:id="34" w:name="_Toc197336374"/>
-      <w:r>
-        <w:rPr>
-          <w:bCs w:val="0"/>
-        </w:rPr>
-        <w:t>Motivation.</w:t>
-      </w:r>
-      <w:bookmarkEnd w:id="34"/>
-    </w:p>
-    <w:p>
-      <w:pPr>
+        <w:t>Motivation:</w:t>
+      </w:r>
+      <w:bookmarkEnd w:id="29"/>
+    </w:p>
+    <w:p>
+      <w:pPr>
+        <w:pStyle w:val="NormalWeb"/>
         <w:spacing w:line="360" w:lineRule="auto"/>
         <w:rPr>
-          <w:rFonts w:ascii="Times New Roman" w:hAnsi="Times New Roman" w:cs="Times New Roman"/>
-          <w:sz w:val="24"/>
-          <w:szCs w:val="24"/>
-        </w:rPr>
-      </w:pPr>
-      <w:r>
-        <w:rPr>
-          <w:rFonts w:ascii="Times New Roman" w:hAnsi="Times New Roman" w:cs="Times New Roman"/>
-          <w:sz w:val="24"/>
-          <w:szCs w:val="24"/>
-        </w:rPr>
-        <w:t>The goal of this visualization is to examine the relationship between in-state and out-of-state tuition rates at U.S. schools. By plotting both categories of fees, we hope to uncover pricing patterns and variations that can influence student affordability and decision-making.</w:t>
+          <w:b/>
+          <w:szCs w:val="27"/>
+        </w:rPr>
+      </w:pPr>
+      <w:r>
+        <w:t>To compare the distribution and variability of in-state and out-of-state tuition fees, to bring</w:t>
+      </w:r>
+      <w:r>
+        <w:t xml:space="preserve"> out any financial distinction.</w:t>
       </w:r>
     </w:p>
     <w:p>
@@ -13927,61 +13670,42 @@
         <w:pStyle w:val="Heading3"/>
         <w:numPr>
           <w:ilvl w:val="2"/>
-          <w:numId w:val="37"/>
+          <w:numId w:val="36"/>
         </w:numPr>
-        <w:rPr>
-          <w:bCs w:val="0"/>
-        </w:rPr>
-      </w:pPr>
-      <w:bookmarkStart w:id="35" w:name="_Toc197336375"/>
-      <w:r>
-        <w:rPr>
-          <w:bCs w:val="0"/>
-        </w:rPr>
-        <w:t>Implementation.</w:t>
-      </w:r>
-      <w:bookmarkEnd w:id="35"/>
-    </w:p>
-    <w:p>
-      <w:pPr>
+      </w:pPr>
+      <w:bookmarkStart w:id="30" w:name="_Toc197336370"/>
+      <w:r>
+        <w:rPr>
+          <w:b w:val="0"/>
+        </w:rPr>
+        <w:t>Implementation:</w:t>
+      </w:r>
+      <w:bookmarkEnd w:id="30"/>
+    </w:p>
+    <w:p>
+      <w:pPr>
+        <w:pStyle w:val="NormalWeb"/>
         <w:spacing w:line="360" w:lineRule="auto"/>
-        <w:rPr>
-          <w:rFonts w:ascii="Times New Roman" w:hAnsi="Times New Roman" w:cs="Times New Roman"/>
-          <w:sz w:val="24"/>
-          <w:szCs w:val="24"/>
-        </w:rPr>
-      </w:pPr>
-      <w:r>
-        <w:rPr>
-          <w:rFonts w:ascii="Times New Roman" w:hAnsi="Times New Roman" w:cs="Times New Roman"/>
-          <w:sz w:val="24"/>
-          <w:szCs w:val="24"/>
-        </w:rPr>
-        <w:t>The data was initially cleaned to normalize the tuition columns as numeric values and handle missing or invalid entries (e.g., -1 entries). The scatter plot was subsequently generated using Seaborn, with in-state tuition on the x-axis and out-of-state tuition on the y-axis. An alpha value was utilized to make points more visible in high-density regions.</w:t>
-      </w:r>
-    </w:p>
-    <w:p>
-      <w:pPr>
+      </w:pPr>
+      <w:r>
+        <w:t>The columns of interest were chosen and renamed for simplicity, then reshaped with melt(). A boxplot was created using Seaborn's boxplot() to illustrate the distribution of fees for both types of tuition.</w:t>
+      </w:r>
+    </w:p>
+    <w:p>
+      <w:pPr>
+        <w:pStyle w:val="NormalWeb"/>
         <w:spacing w:line="360" w:lineRule="auto"/>
-        <w:rPr>
-          <w:rFonts w:ascii="Times New Roman" w:hAnsi="Times New Roman" w:cs="Times New Roman"/>
-          <w:sz w:val="24"/>
-          <w:szCs w:val="24"/>
-        </w:rPr>
-      </w:pPr>
-      <w:r>
-        <w:rPr>
-          <w:rFonts w:ascii="Times New Roman" w:hAnsi="Times New Roman" w:cs="Times New Roman"/>
+      </w:pPr>
+      <w:r>
+        <w:rPr>
           <w:noProof/>
-          <w:sz w:val="24"/>
-          <w:szCs w:val="24"/>
-          <w:lang w:eastAsia="en-GB"/>
-        </w:rPr>
+        </w:rPr>
+        <w:lastRenderedPageBreak/>
         <w:drawing>
           <wp:inline distT="0" distB="0" distL="0" distR="0">
-            <wp:extent cx="5731510" cy="3415030"/>
-            <wp:effectExtent l="0" t="0" r="0" b="0"/>
-            <wp:docPr id="1663066633" name="Picture 4"/>
+            <wp:extent cx="5731510" cy="4279900"/>
+            <wp:effectExtent l="19050" t="0" r="2540" b="0"/>
+            <wp:docPr id="3" name="Picture 3"/>
             <wp:cNvGraphicFramePr>
               <a:graphicFrameLocks xmlns:a="http://schemas.openxmlformats.org/drawingml/2006/main" noChangeAspect="1"/>
             </wp:cNvGraphicFramePr>
@@ -13989,7 +13713,7 @@
               <a:graphicData uri="http://schemas.openxmlformats.org/drawingml/2006/picture">
                 <pic:pic xmlns:pic="http://schemas.openxmlformats.org/drawingml/2006/picture">
                   <pic:nvPicPr>
-                    <pic:cNvPr id="1663066633" name="Picture 1663066633"/>
+                    <pic:cNvPr id="1025988419" name="Picture 1025988419"/>
                     <pic:cNvPicPr/>
                   </pic:nvPicPr>
                   <pic:blipFill>
@@ -14007,7 +13731,7 @@
                   <pic:spPr>
                     <a:xfrm>
                       <a:off x="0" y="0"/>
-                      <a:ext cx="5731510" cy="3415030"/>
+                      <a:ext cx="5731510" cy="4279900"/>
                     </a:xfrm>
                     <a:prstGeom prst="rect">
                       <a:avLst/>
@@ -14022,40 +13746,71 @@
     </w:p>
     <w:p>
       <w:pPr>
+        <w:pStyle w:val="NormalWeb"/>
+        <w:spacing w:line="360" w:lineRule="auto"/>
+      </w:pPr>
+    </w:p>
+    <w:p>
+      <w:pPr>
+        <w:pStyle w:val="NormalWeb"/>
+        <w:spacing w:line="360" w:lineRule="auto"/>
+        <w:rPr>
+          <w:b/>
+          <w:bCs/>
+        </w:rPr>
+      </w:pPr>
+    </w:p>
+    <w:p>
+      <w:pPr>
+        <w:pStyle w:val="NormalWeb"/>
+        <w:spacing w:line="360" w:lineRule="auto"/>
+        <w:rPr>
+          <w:b/>
+          <w:bCs/>
+        </w:rPr>
+      </w:pPr>
+    </w:p>
+    <w:p>
+      <w:pPr>
+        <w:pStyle w:val="NormalWeb"/>
+        <w:spacing w:line="360" w:lineRule="auto"/>
+        <w:rPr>
+          <w:b/>
+          <w:bCs/>
+        </w:rPr>
+      </w:pPr>
+    </w:p>
+    <w:p>
+      <w:pPr>
         <w:pStyle w:val="Heading3"/>
         <w:numPr>
           <w:ilvl w:val="2"/>
-          <w:numId w:val="37"/>
+          <w:numId w:val="36"/>
         </w:numPr>
         <w:rPr>
           <w:bCs w:val="0"/>
         </w:rPr>
       </w:pPr>
-      <w:bookmarkStart w:id="36" w:name="_Toc197336376"/>
+      <w:bookmarkStart w:id="31" w:name="_Toc197336371"/>
       <w:r>
         <w:rPr>
           <w:bCs w:val="0"/>
         </w:rPr>
-        <w:t>Results.</w:t>
-      </w:r>
-      <w:bookmarkEnd w:id="36"/>
-    </w:p>
-    <w:p>
-      <w:pPr>
+        <w:t>Results:</w:t>
+      </w:r>
+      <w:bookmarkEnd w:id="31"/>
+    </w:p>
+    <w:p>
+      <w:pPr>
+        <w:pStyle w:val="NormalWeb"/>
         <w:spacing w:line="360" w:lineRule="auto"/>
         <w:rPr>
-          <w:rFonts w:ascii="Times New Roman" w:hAnsi="Times New Roman" w:cs="Times New Roman"/>
-          <w:sz w:val="24"/>
-          <w:szCs w:val="24"/>
-        </w:rPr>
-      </w:pPr>
-      <w:r>
-        <w:rPr>
-          <w:rFonts w:ascii="Times New Roman" w:hAnsi="Times New Roman" w:cs="Times New Roman"/>
-          <w:sz w:val="24"/>
-          <w:szCs w:val="24"/>
-        </w:rPr>
-        <w:t>The scatter plot reveals a strong positive relationship between in-state and out-of-state tuition. Colleges with higher in-state tuition have higher out-of-state fees. All but a handful of data points are well above the diagonal line (if graphed), indicating that out-of-state tuition is generally considerably higher than in-state rates.</w:t>
+          <w:b/>
+          <w:szCs w:val="27"/>
+        </w:rPr>
+      </w:pPr>
+      <w:r>
+        <w:t>Out-of-state fees are both larger and more dispersed than in-state fees. The median out-of-state fee is notably higher than the in-state median, and the interquartile range (IQR) is broader, reflecting greater pricing variation.</w:t>
       </w:r>
     </w:p>
     <w:p>
@@ -14063,48 +13818,51 @@
         <w:pStyle w:val="Heading3"/>
         <w:numPr>
           <w:ilvl w:val="2"/>
-          <w:numId w:val="37"/>
+          <w:numId w:val="36"/>
         </w:numPr>
         <w:rPr>
           <w:bCs w:val="0"/>
         </w:rPr>
       </w:pPr>
-      <w:bookmarkStart w:id="37" w:name="_Toc197336377"/>
+      <w:bookmarkStart w:id="32" w:name="_Toc197336372"/>
       <w:r>
         <w:rPr>
           <w:bCs w:val="0"/>
         </w:rPr>
-        <w:lastRenderedPageBreak/>
-        <w:t>Analysis.</w:t>
-      </w:r>
-      <w:bookmarkEnd w:id="37"/>
-    </w:p>
-    <w:p>
-      <w:pPr>
+        <w:t>Analysis</w:t>
+      </w:r>
+      <w:r>
+        <w:rPr>
+          <w:b w:val="0"/>
+        </w:rPr>
+        <w:t>:</w:t>
+      </w:r>
+      <w:bookmarkEnd w:id="32"/>
+    </w:p>
+    <w:p>
+      <w:pPr>
+        <w:pStyle w:val="NormalWeb"/>
         <w:spacing w:line="360" w:lineRule="auto"/>
-        <w:rPr>
-          <w:rFonts w:ascii="Times New Roman" w:hAnsi="Times New Roman" w:cs="Times New Roman"/>
-          <w:sz w:val="24"/>
-          <w:szCs w:val="24"/>
-        </w:rPr>
-      </w:pPr>
-      <w:r>
-        <w:rPr>
-          <w:rFonts w:ascii="Times New Roman" w:hAnsi="Times New Roman" w:cs="Times New Roman"/>
-          <w:sz w:val="24"/>
-          <w:szCs w:val="24"/>
-        </w:rPr>
-        <w:t>This chart displays the uniform price structure in which more is owed by the out-of-staters. The spread also identifies outliers, those whose tuition fees are disproportionately high or unusually aligned. This information is valuable to policymakers as well as students making college choices.</w:t>
-      </w:r>
-    </w:p>
-    <w:p>
-      <w:pPr>
-        <w:spacing w:line="360" w:lineRule="auto"/>
-        <w:rPr>
-          <w:rFonts w:ascii="Times New Roman" w:hAnsi="Times New Roman" w:cs="Times New Roman"/>
-          <w:sz w:val="24"/>
-          <w:szCs w:val="24"/>
-        </w:rPr>
+      </w:pPr>
+      <w:r>
+        <w:t>The larger and more dispersed out-of-state fees point to the cost barrier for out-of-state students. This has implications for access and affordability in higher education and can inform </w:t>
+      </w:r>
+      <w:r>
+        <w:t>enrolment</w:t>
+      </w:r>
+      <w:r>
+        <w:t xml:space="preserve"> </w:t>
+      </w:r>
+      <w:r>
+        <w:t>decisions</w:t>
+      </w:r>
+      <w:r>
+        <w:t xml:space="preserve"> and policy decisions.</w:t>
+      </w:r>
+    </w:p>
+    <w:p>
+      <w:pPr>
+        <w:pStyle w:val="NormalWeb"/>
       </w:pPr>
     </w:p>
     <w:p>
@@ -14121,43 +13879,52 @@
           <w:szCs w:val="24"/>
         </w:rPr>
       </w:pPr>
-      <w:bookmarkStart w:id="38" w:name="_Toc197336378"/>
-      <w:r>
-        <w:rPr>
-          <w:sz w:val="24"/>
-          <w:szCs w:val="24"/>
-        </w:rPr>
-        <w:t>Histogram of Median Family Income of Enrolled Students.</w:t>
-      </w:r>
-      <w:bookmarkEnd w:id="38"/>
+      <w:bookmarkStart w:id="33" w:name="_Toc197336373"/>
+      <w:r>
+        <w:rPr>
+          <w:sz w:val="24"/>
+          <w:szCs w:val="24"/>
+        </w:rPr>
+        <w:t>Scatter Plot of In-State vs Out-of-State Tuition.</w:t>
+      </w:r>
+      <w:bookmarkEnd w:id="33"/>
     </w:p>
     <w:p>
       <w:pPr>
         <w:pStyle w:val="Heading3"/>
         <w:numPr>
           <w:ilvl w:val="2"/>
-          <w:numId w:val="38"/>
+          <w:numId w:val="37"/>
         </w:numPr>
         <w:rPr>
           <w:bCs w:val="0"/>
         </w:rPr>
       </w:pPr>
-      <w:bookmarkStart w:id="39" w:name="_Toc197336379"/>
+      <w:bookmarkStart w:id="34" w:name="_Toc197336374"/>
       <w:r>
         <w:rPr>
           <w:bCs w:val="0"/>
         </w:rPr>
         <w:t>Motivation.</w:t>
       </w:r>
-      <w:bookmarkEnd w:id="39"/>
-    </w:p>
-    <w:p>
-      <w:pPr>
-        <w:pStyle w:val="NormalWeb"/>
+      <w:bookmarkEnd w:id="34"/>
+    </w:p>
+    <w:p>
+      <w:pPr>
         <w:spacing w:line="360" w:lineRule="auto"/>
-      </w:pPr>
-      <w:r>
-        <w:t>To visualize the economic background of students by institution and identify trends in income concentration.</w:t>
+        <w:rPr>
+          <w:rFonts w:ascii="Times New Roman" w:hAnsi="Times New Roman" w:cs="Times New Roman"/>
+          <w:sz w:val="24"/>
+          <w:szCs w:val="24"/>
+        </w:rPr>
+      </w:pPr>
+      <w:r>
+        <w:rPr>
+          <w:rFonts w:ascii="Times New Roman" w:hAnsi="Times New Roman" w:cs="Times New Roman"/>
+          <w:sz w:val="24"/>
+          <w:szCs w:val="24"/>
+        </w:rPr>
+        <w:t>The goal of this visualization is to examine the relationship between in-state and out-of-state tuition rates at U.S. schools. By plotting both categories of fees, we hope to uncover pricing patterns and variations that can influence student affordability and decision-making.</w:t>
       </w:r>
     </w:p>
     <w:p>
@@ -14165,50 +13932,61 @@
         <w:pStyle w:val="Heading3"/>
         <w:numPr>
           <w:ilvl w:val="2"/>
-          <w:numId w:val="38"/>
+          <w:numId w:val="37"/>
         </w:numPr>
         <w:rPr>
           <w:bCs w:val="0"/>
         </w:rPr>
       </w:pPr>
-      <w:bookmarkStart w:id="40" w:name="_Toc197336380"/>
+      <w:bookmarkStart w:id="35" w:name="_Toc197336375"/>
       <w:r>
         <w:rPr>
           <w:bCs w:val="0"/>
         </w:rPr>
-        <w:t>Implementation:</w:t>
-      </w:r>
-      <w:bookmarkEnd w:id="40"/>
-      <w:r>
-        <w:rPr>
-          <w:bCs w:val="0"/>
-        </w:rPr>
-        <w:t xml:space="preserve"> </w:t>
-      </w:r>
-    </w:p>
-    <w:p>
-      <w:pPr>
-        <w:pStyle w:val="NormalWeb"/>
+        <w:t>Implementation.</w:t>
+      </w:r>
+      <w:bookmarkEnd w:id="35"/>
+    </w:p>
+    <w:p>
+      <w:pPr>
         <w:spacing w:line="360" w:lineRule="auto"/>
-      </w:pPr>
-      <w:r>
-        <w:t>Converted Median_family_income to numeric, removed invalid/missing values, and plotted a histogram with 40 bins and KDE overlay using Seaborn.</w:t>
-      </w:r>
-    </w:p>
-    <w:p>
-      <w:pPr>
-        <w:pStyle w:val="NormalWeb"/>
+        <w:rPr>
+          <w:rFonts w:ascii="Times New Roman" w:hAnsi="Times New Roman" w:cs="Times New Roman"/>
+          <w:sz w:val="24"/>
+          <w:szCs w:val="24"/>
+        </w:rPr>
+      </w:pPr>
+      <w:r>
+        <w:rPr>
+          <w:rFonts w:ascii="Times New Roman" w:hAnsi="Times New Roman" w:cs="Times New Roman"/>
+          <w:sz w:val="24"/>
+          <w:szCs w:val="24"/>
+        </w:rPr>
+        <w:t>The data was initially cleaned to normalize the tuition columns as numeric values and handle missing or invalid entries (e.g., -1 entries). The scatter plot was subsequently generated using Seaborn, with in-state tuition on the x-axis and out-of-state tuition on the y-axis. An alpha value was utilized to make points more visible in high-density regions.</w:t>
+      </w:r>
+    </w:p>
+    <w:p>
+      <w:pPr>
         <w:spacing w:line="360" w:lineRule="auto"/>
-      </w:pPr>
-      <w:r>
-        <w:rPr>
+        <w:rPr>
+          <w:rFonts w:ascii="Times New Roman" w:hAnsi="Times New Roman" w:cs="Times New Roman"/>
+          <w:sz w:val="24"/>
+          <w:szCs w:val="24"/>
+        </w:rPr>
+      </w:pPr>
+      <w:r>
+        <w:rPr>
+          <w:rFonts w:ascii="Times New Roman" w:hAnsi="Times New Roman" w:cs="Times New Roman"/>
           <w:noProof/>
+          <w:sz w:val="24"/>
+          <w:szCs w:val="24"/>
+          <w:lang w:eastAsia="en-GB"/>
         </w:rPr>
         <w:drawing>
           <wp:inline distT="0" distB="0" distL="0" distR="0">
             <wp:extent cx="5731510" cy="3415030"/>
-            <wp:effectExtent l="19050" t="0" r="2540" b="0"/>
-            <wp:docPr id="4" name="Picture 5"/>
+            <wp:effectExtent l="0" t="0" r="0" b="0"/>
+            <wp:docPr id="1663066633" name="Picture 4"/>
             <wp:cNvGraphicFramePr>
               <a:graphicFrameLocks xmlns:a="http://schemas.openxmlformats.org/drawingml/2006/main" noChangeAspect="1"/>
             </wp:cNvGraphicFramePr>
@@ -14216,7 +13994,7 @@
               <a:graphicData uri="http://schemas.openxmlformats.org/drawingml/2006/picture">
                 <pic:pic xmlns:pic="http://schemas.openxmlformats.org/drawingml/2006/picture">
                   <pic:nvPicPr>
-                    <pic:cNvPr id="1376340766" name="Picture 1376340766"/>
+                    <pic:cNvPr id="1663066633" name="Picture 1663066633"/>
                     <pic:cNvPicPr/>
                   </pic:nvPicPr>
                   <pic:blipFill>
@@ -14252,74 +14030,37 @@
         <w:pStyle w:val="Heading3"/>
         <w:numPr>
           <w:ilvl w:val="2"/>
-          <w:numId w:val="38"/>
+          <w:numId w:val="37"/>
         </w:numPr>
         <w:rPr>
           <w:bCs w:val="0"/>
         </w:rPr>
       </w:pPr>
-      <w:bookmarkStart w:id="41" w:name="_Toc197336381"/>
+      <w:bookmarkStart w:id="36" w:name="_Toc197336376"/>
       <w:r>
         <w:rPr>
           <w:bCs w:val="0"/>
         </w:rPr>
-        <w:t>Results:</w:t>
-      </w:r>
-      <w:bookmarkEnd w:id="41"/>
-      <w:r>
-        <w:rPr>
-          <w:bCs w:val="0"/>
-        </w:rPr>
-        <w:t xml:space="preserve"> </w:t>
-      </w:r>
-    </w:p>
-    <w:p>
-      <w:pPr>
-        <w:pStyle w:val="NormalWeb"/>
-        <w:numPr>
-          <w:ilvl w:val="0"/>
-          <w:numId w:val="47"/>
-        </w:numPr>
+        <w:t>Results.</w:t>
+      </w:r>
+      <w:bookmarkEnd w:id="36"/>
+    </w:p>
+    <w:p>
+      <w:pPr>
         <w:spacing w:line="360" w:lineRule="auto"/>
-      </w:pPr>
-      <w:r>
-        <w:lastRenderedPageBreak/>
-        <w:t>The right-skewed distribution indicates that students at most institutions come from lower and middle-income families.</w:t>
-      </w:r>
-    </w:p>
-    <w:p>
-      <w:pPr>
-        <w:pStyle w:val="NormalWeb"/>
-        <w:numPr>
-          <w:ilvl w:val="0"/>
-          <w:numId w:val="47"/>
-        </w:numPr>
-        <w:spacing w:line="360" w:lineRule="auto"/>
-      </w:pPr>
-      <w:r>
-        <w:t>In</w:t>
-      </w:r>
-      <w:r>
-        <w:t xml:space="preserve"> some institutions, students hail from extremely wealthy families</w:t>
-      </w:r>
-      <w:r>
-        <w:t>,</w:t>
-      </w:r>
-      <w:r>
-        <w:t xml:space="preserve"> which becomes apparent in the distribution's tail.</w:t>
-      </w:r>
-    </w:p>
-    <w:p>
-      <w:pPr>
-        <w:pStyle w:val="NormalWeb"/>
-        <w:numPr>
-          <w:ilvl w:val="0"/>
-          <w:numId w:val="47"/>
-        </w:numPr>
-        <w:spacing w:line="360" w:lineRule="auto"/>
-      </w:pPr>
-      <w:r>
-        <w:t>The most common income range for the median family income sits between $40,000 and $60,000.</w:t>
+        <w:rPr>
+          <w:rFonts w:ascii="Times New Roman" w:hAnsi="Times New Roman" w:cs="Times New Roman"/>
+          <w:sz w:val="24"/>
+          <w:szCs w:val="24"/>
+        </w:rPr>
+      </w:pPr>
+      <w:r>
+        <w:rPr>
+          <w:rFonts w:ascii="Times New Roman" w:hAnsi="Times New Roman" w:cs="Times New Roman"/>
+          <w:sz w:val="24"/>
+          <w:szCs w:val="24"/>
+        </w:rPr>
+        <w:t>The scatter plot reveals a strong positive relationship between in-state and out-of-state tuition. Colleges with higher in-state tuition have higher out-of-state fees. All but a handful of data points are well above the diagonal line (if graphed), indicating that out-of-state tuition is generally considerably higher than in-state rates.</w:t>
       </w:r>
     </w:p>
     <w:p>
@@ -14327,38 +14068,48 @@
         <w:pStyle w:val="Heading3"/>
         <w:numPr>
           <w:ilvl w:val="2"/>
-          <w:numId w:val="38"/>
+          <w:numId w:val="37"/>
         </w:numPr>
         <w:rPr>
           <w:bCs w:val="0"/>
         </w:rPr>
       </w:pPr>
-      <w:bookmarkStart w:id="42" w:name="_Toc197336382"/>
+      <w:bookmarkStart w:id="37" w:name="_Toc197336377"/>
       <w:r>
         <w:rPr>
           <w:bCs w:val="0"/>
         </w:rPr>
-        <w:t>Analysis:</w:t>
-      </w:r>
-      <w:bookmarkEnd w:id="42"/>
-    </w:p>
-    <w:p>
-      <w:pPr>
-        <w:pStyle w:val="NormalWeb"/>
+        <w:lastRenderedPageBreak/>
+        <w:t>Analysis.</w:t>
+      </w:r>
+      <w:bookmarkEnd w:id="37"/>
+    </w:p>
+    <w:p>
+      <w:pPr>
         <w:spacing w:line="360" w:lineRule="auto"/>
-      </w:pPr>
-      <w:r>
-        <w:t>This plot enables academic researchers and education policymakers to identify opportunities to enhance accessibility and direct support to those in need.</w:t>
-      </w:r>
-    </w:p>
-    <w:p>
-      <w:pPr>
-        <w:pStyle w:val="NormalWeb"/>
-      </w:pPr>
-    </w:p>
-    <w:p>
-      <w:pPr>
-        <w:pStyle w:val="NormalWeb"/>
+        <w:rPr>
+          <w:rFonts w:ascii="Times New Roman" w:hAnsi="Times New Roman" w:cs="Times New Roman"/>
+          <w:sz w:val="24"/>
+          <w:szCs w:val="24"/>
+        </w:rPr>
+      </w:pPr>
+      <w:r>
+        <w:rPr>
+          <w:rFonts w:ascii="Times New Roman" w:hAnsi="Times New Roman" w:cs="Times New Roman"/>
+          <w:sz w:val="24"/>
+          <w:szCs w:val="24"/>
+        </w:rPr>
+        <w:t>This chart displays the uniform price structure in which more is owed by the out-of-staters. The spread also identifies outliers, those whose tuition fees are disproportionately high or unusually aligned. This information is valuable to policymakers as well as students making college choices.</w:t>
+      </w:r>
+    </w:p>
+    <w:p>
+      <w:pPr>
+        <w:spacing w:line="360" w:lineRule="auto"/>
+        <w:rPr>
+          <w:rFonts w:ascii="Times New Roman" w:hAnsi="Times New Roman" w:cs="Times New Roman"/>
+          <w:sz w:val="24"/>
+          <w:szCs w:val="24"/>
+        </w:rPr>
       </w:pPr>
     </w:p>
     <w:p>
@@ -14375,52 +14126,43 @@
           <w:szCs w:val="24"/>
         </w:rPr>
       </w:pPr>
-      <w:bookmarkStart w:id="43" w:name="_Toc197336383"/>
-      <w:r>
-        <w:rPr>
-          <w:sz w:val="24"/>
-          <w:szCs w:val="24"/>
-        </w:rPr>
-        <w:t>Scatter Plot of Median Family Income vs Completion Rate</w:t>
-      </w:r>
-      <w:bookmarkEnd w:id="43"/>
+      <w:bookmarkStart w:id="38" w:name="_Toc197336378"/>
+      <w:r>
+        <w:rPr>
+          <w:sz w:val="24"/>
+          <w:szCs w:val="24"/>
+        </w:rPr>
+        <w:t>Histogram of Median Family Income of Enrolled Students.</w:t>
+      </w:r>
+      <w:bookmarkEnd w:id="38"/>
     </w:p>
     <w:p>
       <w:pPr>
         <w:pStyle w:val="Heading3"/>
         <w:numPr>
           <w:ilvl w:val="2"/>
-          <w:numId w:val="39"/>
+          <w:numId w:val="38"/>
         </w:numPr>
         <w:rPr>
           <w:bCs w:val="0"/>
         </w:rPr>
       </w:pPr>
-      <w:bookmarkStart w:id="44" w:name="_Toc197336384"/>
+      <w:bookmarkStart w:id="39" w:name="_Toc197336379"/>
       <w:r>
         <w:rPr>
           <w:bCs w:val="0"/>
         </w:rPr>
-        <w:t>Motivation:</w:t>
-      </w:r>
-      <w:bookmarkEnd w:id="44"/>
-    </w:p>
-    <w:p>
-      <w:pPr>
-        <w:spacing w:after="160" w:line="360" w:lineRule="auto"/>
-        <w:rPr>
-          <w:rFonts w:ascii="Times New Roman" w:hAnsi="Times New Roman" w:cs="Times New Roman"/>
-          <w:sz w:val="24"/>
-          <w:szCs w:val="24"/>
-        </w:rPr>
-      </w:pPr>
-      <w:r>
-        <w:rPr>
-          <w:rFonts w:ascii="Times New Roman" w:hAnsi="Times New Roman" w:cs="Times New Roman"/>
-          <w:sz w:val="24"/>
-          <w:szCs w:val="24"/>
-        </w:rPr>
-        <w:t>To explore if a more wealthy student population is correlated with higher completion rates.</w:t>
+        <w:t>Motivation.</w:t>
+      </w:r>
+      <w:bookmarkEnd w:id="39"/>
+    </w:p>
+    <w:p>
+      <w:pPr>
+        <w:pStyle w:val="NormalWeb"/>
+        <w:spacing w:line="360" w:lineRule="auto"/>
+      </w:pPr>
+      <w:r>
+        <w:t>To visualize the economic background of students by institution and identify trends in income concentration.</w:t>
       </w:r>
     </w:p>
     <w:p>
@@ -14428,64 +14170,50 @@
         <w:pStyle w:val="Heading3"/>
         <w:numPr>
           <w:ilvl w:val="2"/>
-          <w:numId w:val="39"/>
+          <w:numId w:val="38"/>
         </w:numPr>
         <w:rPr>
           <w:bCs w:val="0"/>
-          <w:szCs w:val="24"/>
-        </w:rPr>
-      </w:pPr>
-      <w:bookmarkStart w:id="45" w:name="_Toc197336385"/>
+        </w:rPr>
+      </w:pPr>
+      <w:bookmarkStart w:id="40" w:name="_Toc197336380"/>
       <w:r>
         <w:rPr>
           <w:bCs w:val="0"/>
-          <w:szCs w:val="24"/>
         </w:rPr>
         <w:t>Implementation:</w:t>
       </w:r>
-      <w:bookmarkEnd w:id="45"/>
-    </w:p>
-    <w:p>
-      <w:pPr>
-        <w:spacing w:after="160" w:line="360" w:lineRule="auto"/>
-        <w:rPr>
-          <w:rFonts w:ascii="Times New Roman" w:hAnsi="Times New Roman" w:cs="Times New Roman"/>
-          <w:sz w:val="24"/>
-          <w:szCs w:val="24"/>
-        </w:rPr>
-      </w:pPr>
-      <w:r>
-        <w:rPr>
-          <w:rFonts w:ascii="Times New Roman" w:hAnsi="Times New Roman" w:cs="Times New Roman"/>
-          <w:sz w:val="24"/>
-          <w:szCs w:val="24"/>
-        </w:rPr>
-        <w:t>Both columns were recoded as numeric, missing data were dropped, and a scatter plot was made using Seaborn. Median family income column was used on the X-axis and completion rate on the Y-axis.</w:t>
-      </w:r>
-    </w:p>
-    <w:p>
-      <w:pPr>
-        <w:spacing w:after="160" w:line="360" w:lineRule="auto"/>
-        <w:rPr>
-          <w:rFonts w:ascii="Times New Roman" w:hAnsi="Times New Roman" w:cs="Times New Roman"/>
-          <w:sz w:val="24"/>
-          <w:szCs w:val="24"/>
-        </w:rPr>
-      </w:pPr>
-      <w:r>
-        <w:rPr>
-          <w:rFonts w:ascii="Times New Roman" w:hAnsi="Times New Roman" w:cs="Times New Roman"/>
+      <w:bookmarkEnd w:id="40"/>
+      <w:r>
+        <w:rPr>
+          <w:bCs w:val="0"/>
+        </w:rPr>
+        <w:t xml:space="preserve"> </w:t>
+      </w:r>
+    </w:p>
+    <w:p>
+      <w:pPr>
+        <w:pStyle w:val="NormalWeb"/>
+        <w:spacing w:line="360" w:lineRule="auto"/>
+      </w:pPr>
+      <w:r>
+        <w:t>Converted Median_family_income to numeric, removed invalid/missing values, and plotted a histogram with 40 bins and KDE overlay using Seaborn.</w:t>
+      </w:r>
+    </w:p>
+    <w:p>
+      <w:pPr>
+        <w:pStyle w:val="NormalWeb"/>
+        <w:spacing w:line="360" w:lineRule="auto"/>
+      </w:pPr>
+      <w:r>
+        <w:rPr>
           <w:noProof/>
-          <w:sz w:val="24"/>
-          <w:szCs w:val="24"/>
-          <w:lang w:eastAsia="en-GB"/>
-        </w:rPr>
-        <w:lastRenderedPageBreak/>
+        </w:rPr>
         <w:drawing>
           <wp:inline distT="0" distB="0" distL="0" distR="0">
             <wp:extent cx="5731510" cy="3415030"/>
             <wp:effectExtent l="19050" t="0" r="2540" b="0"/>
-            <wp:docPr id="5" name="Picture 6"/>
+            <wp:docPr id="4" name="Picture 5"/>
             <wp:cNvGraphicFramePr>
               <a:graphicFrameLocks xmlns:a="http://schemas.openxmlformats.org/drawingml/2006/main" noChangeAspect="1"/>
             </wp:cNvGraphicFramePr>
@@ -14493,7 +14221,7 @@
               <a:graphicData uri="http://schemas.openxmlformats.org/drawingml/2006/picture">
                 <pic:pic xmlns:pic="http://schemas.openxmlformats.org/drawingml/2006/picture">
                   <pic:nvPicPr>
-                    <pic:cNvPr id="93388572" name="Picture 93388572"/>
+                    <pic:cNvPr id="1376340766" name="Picture 1376340766"/>
                     <pic:cNvPicPr/>
                   </pic:nvPicPr>
                   <pic:blipFill>
@@ -14529,90 +14257,74 @@
         <w:pStyle w:val="Heading3"/>
         <w:numPr>
           <w:ilvl w:val="2"/>
-          <w:numId w:val="39"/>
+          <w:numId w:val="38"/>
         </w:numPr>
         <w:rPr>
           <w:bCs w:val="0"/>
-          <w:szCs w:val="24"/>
-        </w:rPr>
-      </w:pPr>
-      <w:bookmarkStart w:id="46" w:name="_Toc197336386"/>
+        </w:rPr>
+      </w:pPr>
+      <w:bookmarkStart w:id="41" w:name="_Toc197336381"/>
       <w:r>
         <w:rPr>
           <w:bCs w:val="0"/>
-          <w:szCs w:val="24"/>
         </w:rPr>
         <w:t>Results:</w:t>
       </w:r>
-      <w:bookmarkEnd w:id="46"/>
-    </w:p>
-    <w:p>
-      <w:pPr>
-        <w:pStyle w:val="ListParagraph"/>
+      <w:bookmarkEnd w:id="41"/>
+      <w:r>
+        <w:rPr>
+          <w:bCs w:val="0"/>
+        </w:rPr>
+        <w:t xml:space="preserve"> </w:t>
+      </w:r>
+    </w:p>
+    <w:p>
+      <w:pPr>
+        <w:pStyle w:val="NormalWeb"/>
         <w:numPr>
           <w:ilvl w:val="0"/>
-          <w:numId w:val="46"/>
+          <w:numId w:val="47"/>
         </w:numPr>
-        <w:spacing w:after="160" w:line="360" w:lineRule="auto"/>
-        <w:rPr>
-          <w:rFonts w:ascii="Times New Roman" w:hAnsi="Times New Roman" w:cs="Times New Roman"/>
-          <w:sz w:val="24"/>
-          <w:szCs w:val="24"/>
-        </w:rPr>
-      </w:pPr>
-      <w:r>
-        <w:rPr>
-          <w:rFonts w:ascii="Times New Roman" w:hAnsi="Times New Roman" w:cs="Times New Roman"/>
-          <w:sz w:val="24"/>
-          <w:szCs w:val="24"/>
-        </w:rPr>
-        <w:t>There is a positive trend: institutions with higher median family incomes have higher completion rates.</w:t>
-      </w:r>
-    </w:p>
-    <w:p>
-      <w:pPr>
-        <w:pStyle w:val="ListParagraph"/>
+        <w:spacing w:line="360" w:lineRule="auto"/>
+      </w:pPr>
+      <w:r>
+        <w:lastRenderedPageBreak/>
+        <w:t>The right-skewed distribution indicates that students at most institutions come from lower and middle-income families.</w:t>
+      </w:r>
+    </w:p>
+    <w:p>
+      <w:pPr>
+        <w:pStyle w:val="NormalWeb"/>
         <w:numPr>
           <w:ilvl w:val="0"/>
-          <w:numId w:val="46"/>
+          <w:numId w:val="47"/>
         </w:numPr>
-        <w:spacing w:after="160" w:line="360" w:lineRule="auto"/>
-        <w:rPr>
-          <w:rFonts w:ascii="Times New Roman" w:hAnsi="Times New Roman" w:cs="Times New Roman"/>
-          <w:sz w:val="24"/>
-          <w:szCs w:val="24"/>
-        </w:rPr>
-      </w:pPr>
-      <w:r>
-        <w:rPr>
-          <w:rFonts w:ascii="Times New Roman" w:hAnsi="Times New Roman" w:cs="Times New Roman"/>
-          <w:sz w:val="24"/>
-          <w:szCs w:val="24"/>
-        </w:rPr>
-        <w:t>A wide range of completion rates is experienced within mid-income brackets, suggesting income does not always explain achievement.</w:t>
-      </w:r>
-    </w:p>
-    <w:p>
-      <w:pPr>
-        <w:pStyle w:val="ListParagraph"/>
+        <w:spacing w:line="360" w:lineRule="auto"/>
+      </w:pPr>
+      <w:r>
+        <w:t>In</w:t>
+      </w:r>
+      <w:r>
+        <w:t xml:space="preserve"> some institutions, students hail from extremely wealthy families</w:t>
+      </w:r>
+      <w:r>
+        <w:t>,</w:t>
+      </w:r>
+      <w:r>
+        <w:t xml:space="preserve"> which becomes apparent in the distribution's tail.</w:t>
+      </w:r>
+    </w:p>
+    <w:p>
+      <w:pPr>
+        <w:pStyle w:val="NormalWeb"/>
         <w:numPr>
           <w:ilvl w:val="0"/>
-          <w:numId w:val="46"/>
+          <w:numId w:val="47"/>
         </w:numPr>
-        <w:spacing w:after="160" w:line="360" w:lineRule="auto"/>
-        <w:rPr>
-          <w:rFonts w:ascii="Times New Roman" w:hAnsi="Times New Roman" w:cs="Times New Roman"/>
-          <w:sz w:val="24"/>
-          <w:szCs w:val="24"/>
-        </w:rPr>
-      </w:pPr>
-      <w:r>
-        <w:rPr>
-          <w:rFonts w:ascii="Times New Roman" w:hAnsi="Times New Roman" w:cs="Times New Roman"/>
-          <w:sz w:val="24"/>
-          <w:szCs w:val="24"/>
-        </w:rPr>
-        <w:t>Some low-income institutions still experience above-average completion, perhaps suggesting strong support programs.</w:t>
+        <w:spacing w:line="360" w:lineRule="auto"/>
+      </w:pPr>
+      <w:r>
+        <w:t>The most common income range for the median family income sits between $40,000 and $60,000.</w:t>
       </w:r>
     </w:p>
     <w:p>
@@ -14620,134 +14332,38 @@
         <w:pStyle w:val="Heading3"/>
         <w:numPr>
           <w:ilvl w:val="2"/>
-          <w:numId w:val="39"/>
+          <w:numId w:val="38"/>
         </w:numPr>
         <w:rPr>
           <w:bCs w:val="0"/>
-          <w:szCs w:val="24"/>
-        </w:rPr>
-      </w:pPr>
-      <w:bookmarkStart w:id="47" w:name="_Toc197336387"/>
+        </w:rPr>
+      </w:pPr>
+      <w:bookmarkStart w:id="42" w:name="_Toc197336382"/>
       <w:r>
         <w:rPr>
           <w:bCs w:val="0"/>
-          <w:szCs w:val="24"/>
         </w:rPr>
         <w:t>Analysis:</w:t>
       </w:r>
-      <w:bookmarkEnd w:id="47"/>
-    </w:p>
-    <w:p>
-      <w:pPr>
-        <w:spacing w:after="160" w:line="360" w:lineRule="auto"/>
-        <w:rPr>
-          <w:rFonts w:ascii="Times New Roman" w:hAnsi="Times New Roman" w:cs="Times New Roman"/>
-          <w:sz w:val="24"/>
-          <w:szCs w:val="24"/>
-        </w:rPr>
-      </w:pPr>
-      <w:r>
-        <w:rPr>
-          <w:rFonts w:ascii="Times New Roman" w:hAnsi="Times New Roman" w:cs="Times New Roman"/>
-          <w:sz w:val="24"/>
-          <w:szCs w:val="24"/>
-        </w:rPr>
-        <w:t>This visualization illuminates the interplay between economic privilege and educational achievement:</w:t>
-      </w:r>
-    </w:p>
-    <w:p>
-      <w:pPr>
-        <w:pStyle w:val="ListParagraph"/>
-        <w:numPr>
-          <w:ilvl w:val="0"/>
-          <w:numId w:val="44"/>
-        </w:numPr>
-        <w:spacing w:after="160" w:line="360" w:lineRule="auto"/>
-        <w:rPr>
-          <w:rFonts w:ascii="Times New Roman" w:hAnsi="Times New Roman" w:cs="Times New Roman"/>
-          <w:sz w:val="24"/>
-          <w:szCs w:val="24"/>
-        </w:rPr>
-      </w:pPr>
-      <w:r>
-        <w:rPr>
-          <w:rFonts w:ascii="Times New Roman" w:hAnsi="Times New Roman" w:cs="Times New Roman"/>
-          <w:sz w:val="24"/>
-          <w:szCs w:val="24"/>
-        </w:rPr>
-        <w:t>More affluent students may have better academic preparation, stability, and support.</w:t>
-      </w:r>
-    </w:p>
-    <w:p>
-      <w:pPr>
-        <w:pStyle w:val="ListParagraph"/>
-        <w:numPr>
-          <w:ilvl w:val="0"/>
-          <w:numId w:val="44"/>
-        </w:numPr>
-        <w:spacing w:after="160" w:line="360" w:lineRule="auto"/>
-        <w:rPr>
-          <w:rFonts w:ascii="Times New Roman" w:hAnsi="Times New Roman" w:cs="Times New Roman"/>
-          <w:sz w:val="24"/>
-          <w:szCs w:val="24"/>
-        </w:rPr>
-      </w:pPr>
-      <w:r>
-        <w:rPr>
-          <w:rFonts w:ascii="Times New Roman" w:hAnsi="Times New Roman" w:cs="Times New Roman"/>
-          <w:sz w:val="24"/>
-          <w:szCs w:val="24"/>
-        </w:rPr>
-        <w:t>Institutions that serve students with higher incomes might also have more resources, which can result in higher completion</w:t>
-      </w:r>
-      <w:r>
-        <w:rPr>
-          <w:rFonts w:ascii="Times New Roman" w:hAnsi="Times New Roman" w:cs="Times New Roman"/>
-          <w:sz w:val="24"/>
-          <w:szCs w:val="24"/>
-        </w:rPr>
-        <w:t xml:space="preserve"> rates</w:t>
-      </w:r>
-      <w:r>
-        <w:rPr>
-          <w:rFonts w:ascii="Times New Roman" w:hAnsi="Times New Roman" w:cs="Times New Roman"/>
-          <w:sz w:val="24"/>
-          <w:szCs w:val="24"/>
-        </w:rPr>
-        <w:t>.</w:t>
-      </w:r>
-    </w:p>
-    <w:p>
-      <w:pPr>
-        <w:pStyle w:val="ListParagraph"/>
-        <w:numPr>
-          <w:ilvl w:val="0"/>
-          <w:numId w:val="44"/>
-        </w:numPr>
-        <w:spacing w:after="160" w:line="360" w:lineRule="auto"/>
-        <w:rPr>
-          <w:rFonts w:ascii="Times New Roman" w:hAnsi="Times New Roman" w:cs="Times New Roman"/>
-          <w:sz w:val="24"/>
-          <w:szCs w:val="24"/>
-        </w:rPr>
-      </w:pPr>
-      <w:r>
-        <w:rPr>
-          <w:rFonts w:ascii="Times New Roman" w:hAnsi="Times New Roman" w:cs="Times New Roman"/>
-          <w:sz w:val="24"/>
-          <w:szCs w:val="24"/>
-        </w:rPr>
-        <w:t>Exceptions demonstrate that success in completion can be achieved at all income levels with effective strategies.</w:t>
-      </w:r>
-    </w:p>
-    <w:p>
-      <w:pPr>
-        <w:spacing w:after="160" w:line="360" w:lineRule="auto"/>
-        <w:rPr>
-          <w:rFonts w:ascii="Times New Roman" w:hAnsi="Times New Roman" w:cs="Times New Roman"/>
-          <w:sz w:val="24"/>
-          <w:szCs w:val="24"/>
-        </w:rPr>
+      <w:bookmarkEnd w:id="42"/>
+    </w:p>
+    <w:p>
+      <w:pPr>
+        <w:pStyle w:val="NormalWeb"/>
+        <w:spacing w:line="360" w:lineRule="auto"/>
+      </w:pPr>
+      <w:r>
+        <w:t>This plot enables academic researchers and education policymakers to identify opportunities to enhance accessibility and direct support to those in need.</w:t>
+      </w:r>
+    </w:p>
+    <w:p>
+      <w:pPr>
+        <w:pStyle w:val="NormalWeb"/>
+      </w:pPr>
+    </w:p>
+    <w:p>
+      <w:pPr>
+        <w:pStyle w:val="NormalWeb"/>
       </w:pPr>
     </w:p>
     <w:p>
@@ -14764,38 +14380,35 @@
           <w:szCs w:val="24"/>
         </w:rPr>
       </w:pPr>
-      <w:bookmarkStart w:id="48" w:name="_Toc197336388"/>
-      <w:r>
-        <w:rPr>
-          <w:sz w:val="24"/>
-          <w:szCs w:val="24"/>
-        </w:rPr>
-        <w:lastRenderedPageBreak/>
-        <w:t>Bar Plot of Average Faculty Salary by Institution Type.</w:t>
-      </w:r>
-      <w:bookmarkEnd w:id="48"/>
+      <w:bookmarkStart w:id="43" w:name="_Toc197336383"/>
+      <w:r>
+        <w:rPr>
+          <w:sz w:val="24"/>
+          <w:szCs w:val="24"/>
+        </w:rPr>
+        <w:t>Scatter Plot of Median Family Income vs Completion Rate</w:t>
+      </w:r>
+      <w:bookmarkEnd w:id="43"/>
     </w:p>
     <w:p>
       <w:pPr>
         <w:pStyle w:val="Heading3"/>
         <w:numPr>
           <w:ilvl w:val="2"/>
-          <w:numId w:val="40"/>
+          <w:numId w:val="39"/>
         </w:numPr>
         <w:rPr>
           <w:bCs w:val="0"/>
-          <w:szCs w:val="24"/>
-        </w:rPr>
-      </w:pPr>
-      <w:bookmarkStart w:id="49" w:name="_Toc197336389"/>
+        </w:rPr>
+      </w:pPr>
+      <w:bookmarkStart w:id="44" w:name="_Toc197336384"/>
       <w:r>
         <w:rPr>
           <w:bCs w:val="0"/>
-          <w:szCs w:val="24"/>
         </w:rPr>
         <w:t>Motivation:</w:t>
       </w:r>
-      <w:bookmarkEnd w:id="49"/>
+      <w:bookmarkEnd w:id="44"/>
     </w:p>
     <w:p>
       <w:pPr>
@@ -14812,7 +14425,7 @@
           <w:sz w:val="24"/>
           <w:szCs w:val="24"/>
         </w:rPr>
-        <w:t>To study how faculty earnings differ among public, nonprofit, and for-profit institutions.</w:t>
+        <w:t>To explore if a more wealthy student population is correlated with higher completion rates.</w:t>
       </w:r>
     </w:p>
     <w:p>
@@ -14820,15 +14433,14 @@
         <w:pStyle w:val="Heading3"/>
         <w:numPr>
           <w:ilvl w:val="2"/>
-          <w:numId w:val="40"/>
+          <w:numId w:val="39"/>
         </w:numPr>
-        <w:ind w:left="1800"/>
         <w:rPr>
           <w:bCs w:val="0"/>
           <w:szCs w:val="24"/>
         </w:rPr>
       </w:pPr>
-      <w:bookmarkStart w:id="50" w:name="_Toc197336390"/>
+      <w:bookmarkStart w:id="45" w:name="_Toc197336385"/>
       <w:r>
         <w:rPr>
           <w:bCs w:val="0"/>
@@ -14836,7 +14448,7 @@
         </w:rPr>
         <w:t>Implementation:</w:t>
       </w:r>
-      <w:bookmarkEnd w:id="50"/>
+      <w:bookmarkEnd w:id="45"/>
     </w:p>
     <w:p>
       <w:pPr>
@@ -14853,61 +14465,12 @@
           <w:sz w:val="24"/>
           <w:szCs w:val="24"/>
         </w:rPr>
-        <w:t>Given numeric codes to institution types, stripped spaces from the salary column, and used a bar plot with categorical grouping. Institution type</w:t>
-      </w:r>
-      <w:r>
-        <w:rPr>
-          <w:rFonts w:ascii="Times New Roman" w:hAnsi="Times New Roman" w:cs="Times New Roman"/>
-          <w:sz w:val="24"/>
-          <w:szCs w:val="24"/>
-        </w:rPr>
-        <w:t xml:space="preserve"> </w:t>
-      </w:r>
-      <w:r>
-        <w:rPr>
-          <w:rFonts w:ascii="Times New Roman" w:hAnsi="Times New Roman" w:cs="Times New Roman"/>
-          <w:sz w:val="24"/>
-          <w:szCs w:val="24"/>
-        </w:rPr>
-        <w:t>(control_of_institution) was used to plot the X-axis</w:t>
-      </w:r>
-      <w:r>
-        <w:rPr>
-          <w:rFonts w:ascii="Times New Roman" w:hAnsi="Times New Roman" w:cs="Times New Roman"/>
-          <w:sz w:val="24"/>
-          <w:szCs w:val="24"/>
-        </w:rPr>
-        <w:t>,</w:t>
-      </w:r>
-      <w:r>
-        <w:rPr>
-          <w:rFonts w:ascii="Times New Roman" w:hAnsi="Times New Roman" w:cs="Times New Roman"/>
-          <w:sz w:val="24"/>
-          <w:szCs w:val="24"/>
-        </w:rPr>
-        <w:t xml:space="preserve"> and </w:t>
-      </w:r>
-      <w:r>
-        <w:rPr>
-          <w:rFonts w:ascii="Times New Roman" w:hAnsi="Times New Roman" w:cs="Times New Roman"/>
-          <w:sz w:val="24"/>
-          <w:szCs w:val="24"/>
-        </w:rPr>
-        <w:t>salary</w:t>
-      </w:r>
-      <w:r>
-        <w:rPr>
-          <w:rFonts w:ascii="Times New Roman" w:hAnsi="Times New Roman" w:cs="Times New Roman"/>
-          <w:sz w:val="24"/>
-          <w:szCs w:val="24"/>
-        </w:rPr>
-        <w:t xml:space="preserve"> was used on the Y-axis.</w:t>
+        <w:t>Both columns were recoded as numeric, missing data were dropped, and a scatter plot was made using Seaborn. Median family income column was used on the X-axis and completion rate on the Y-axis.</w:t>
       </w:r>
     </w:p>
     <w:p>
       <w:pPr>
         <w:spacing w:after="160" w:line="360" w:lineRule="auto"/>
-        <w:ind w:left="360"/>
         <w:rPr>
           <w:rFonts w:ascii="Times New Roman" w:hAnsi="Times New Roman" w:cs="Times New Roman"/>
           <w:sz w:val="24"/>
@@ -14922,11 +14485,12 @@
           <w:szCs w:val="24"/>
           <w:lang w:eastAsia="en-GB"/>
         </w:rPr>
+        <w:lastRenderedPageBreak/>
         <w:drawing>
           <wp:inline distT="0" distB="0" distL="0" distR="0">
             <wp:extent cx="5731510" cy="3415030"/>
-            <wp:effectExtent l="0" t="0" r="0" b="0"/>
-            <wp:docPr id="1720553914" name="Picture 1"/>
+            <wp:effectExtent l="19050" t="0" r="2540" b="0"/>
+            <wp:docPr id="5" name="Picture 6"/>
             <wp:cNvGraphicFramePr>
               <a:graphicFrameLocks xmlns:a="http://schemas.openxmlformats.org/drawingml/2006/main" noChangeAspect="1"/>
             </wp:cNvGraphicFramePr>
@@ -14934,7 +14498,7 @@
               <a:graphicData uri="http://schemas.openxmlformats.org/drawingml/2006/picture">
                 <pic:pic xmlns:pic="http://schemas.openxmlformats.org/drawingml/2006/picture">
                   <pic:nvPicPr>
-                    <pic:cNvPr id="1720553914" name="Picture 1720553914"/>
+                    <pic:cNvPr id="93388572" name="Picture 93388572"/>
                     <pic:cNvPicPr/>
                   </pic:nvPicPr>
                   <pic:blipFill>
@@ -14970,14 +14534,14 @@
         <w:pStyle w:val="Heading3"/>
         <w:numPr>
           <w:ilvl w:val="2"/>
-          <w:numId w:val="40"/>
+          <w:numId w:val="39"/>
         </w:numPr>
         <w:rPr>
           <w:bCs w:val="0"/>
           <w:szCs w:val="24"/>
         </w:rPr>
       </w:pPr>
-      <w:bookmarkStart w:id="51" w:name="_Toc197336391"/>
+      <w:bookmarkStart w:id="46" w:name="_Toc197336386"/>
       <w:r>
         <w:rPr>
           <w:bCs w:val="0"/>
@@ -14985,14 +14549,14 @@
         </w:rPr>
         <w:t>Results:</w:t>
       </w:r>
-      <w:bookmarkEnd w:id="51"/>
+      <w:bookmarkEnd w:id="46"/>
     </w:p>
     <w:p>
       <w:pPr>
         <w:pStyle w:val="ListParagraph"/>
         <w:numPr>
           <w:ilvl w:val="0"/>
-          <w:numId w:val="45"/>
+          <w:numId w:val="46"/>
         </w:numPr>
         <w:spacing w:after="160" w:line="360" w:lineRule="auto"/>
         <w:rPr>
@@ -15007,7 +14571,7 @@
           <w:sz w:val="24"/>
           <w:szCs w:val="24"/>
         </w:rPr>
-        <w:t>The highest average faculty salaries are offered by Private Non-Profit institutions.</w:t>
+        <w:t>There is a positive trend: institutions with higher median family incomes have higher completion rates.</w:t>
       </w:r>
     </w:p>
     <w:p>
@@ -15015,7 +14579,7 @@
         <w:pStyle w:val="ListParagraph"/>
         <w:numPr>
           <w:ilvl w:val="0"/>
-          <w:numId w:val="45"/>
+          <w:numId w:val="46"/>
         </w:numPr>
         <w:spacing w:after="160" w:line="360" w:lineRule="auto"/>
         <w:rPr>
@@ -15030,7 +14594,7 @@
           <w:sz w:val="24"/>
           <w:szCs w:val="24"/>
         </w:rPr>
-        <w:t>Public institutions follow with slightly lower averages.</w:t>
+        <w:t>A wide range of completion rates is experienced within mid-income brackets, suggesting income does not always explain achievement.</w:t>
       </w:r>
     </w:p>
     <w:p>
@@ -15038,7 +14602,7 @@
         <w:pStyle w:val="ListParagraph"/>
         <w:numPr>
           <w:ilvl w:val="0"/>
-          <w:numId w:val="45"/>
+          <w:numId w:val="46"/>
         </w:numPr>
         <w:spacing w:after="160" w:line="360" w:lineRule="auto"/>
         <w:rPr>
@@ -15053,7 +14617,7 @@
           <w:sz w:val="24"/>
           <w:szCs w:val="24"/>
         </w:rPr>
-        <w:t>Private For-Profit institutions offer the lowest average salaries.</w:t>
+        <w:t>Some low-income institutions still experience above-average completion, perhaps suggesting strong support programs.</w:t>
       </w:r>
     </w:p>
     <w:p>
@@ -15061,14 +14625,14 @@
         <w:pStyle w:val="Heading3"/>
         <w:numPr>
           <w:ilvl w:val="2"/>
-          <w:numId w:val="40"/>
+          <w:numId w:val="39"/>
         </w:numPr>
         <w:rPr>
           <w:bCs w:val="0"/>
           <w:szCs w:val="24"/>
         </w:rPr>
       </w:pPr>
-      <w:bookmarkStart w:id="52" w:name="_Toc197336392"/>
+      <w:bookmarkStart w:id="47" w:name="_Toc197336387"/>
       <w:r>
         <w:rPr>
           <w:bCs w:val="0"/>
@@ -15076,12 +14640,11 @@
         </w:rPr>
         <w:t>Analysis:</w:t>
       </w:r>
-      <w:bookmarkEnd w:id="52"/>
+      <w:bookmarkEnd w:id="47"/>
     </w:p>
     <w:p>
       <w:pPr>
         <w:spacing w:after="160" w:line="360" w:lineRule="auto"/>
-        <w:ind w:left="360"/>
         <w:rPr>
           <w:rFonts w:ascii="Times New Roman" w:hAnsi="Times New Roman" w:cs="Times New Roman"/>
           <w:sz w:val="24"/>
@@ -15094,21 +14657,97 @@
           <w:sz w:val="24"/>
           <w:szCs w:val="24"/>
         </w:rPr>
-        <w:t>This bar plot indicates that</w:t>
-      </w:r>
-      <w:r>
+        <w:t>This visualization illuminates the interplay between economic privilege and educational achievement:</w:t>
+      </w:r>
+    </w:p>
+    <w:p>
+      <w:pPr>
+        <w:pStyle w:val="ListParagraph"/>
+        <w:numPr>
+          <w:ilvl w:val="0"/>
+          <w:numId w:val="44"/>
+        </w:numPr>
+        <w:spacing w:after="160" w:line="360" w:lineRule="auto"/>
         <w:rPr>
           <w:rFonts w:ascii="Times New Roman" w:hAnsi="Times New Roman" w:cs="Times New Roman"/>
           <w:sz w:val="24"/>
           <w:szCs w:val="24"/>
         </w:rPr>
-        <w:t xml:space="preserve"> private institutions can likely spend more on faculty compensation to attract quality, which may reflect tuition pricing strategies or institutional agendas.</w:t>
-      </w:r>
-    </w:p>
-    <w:p>
-      <w:pPr>
+      </w:pPr>
+      <w:r>
+        <w:rPr>
+          <w:rFonts w:ascii="Times New Roman" w:hAnsi="Times New Roman" w:cs="Times New Roman"/>
+          <w:sz w:val="24"/>
+          <w:szCs w:val="24"/>
+        </w:rPr>
+        <w:t>More affluent students may have better academic preparation, stability, and support.</w:t>
+      </w:r>
+    </w:p>
+    <w:p>
+      <w:pPr>
+        <w:pStyle w:val="ListParagraph"/>
+        <w:numPr>
+          <w:ilvl w:val="0"/>
+          <w:numId w:val="44"/>
+        </w:numPr>
         <w:spacing w:after="160" w:line="360" w:lineRule="auto"/>
-        <w:ind w:left="360"/>
+        <w:rPr>
+          <w:rFonts w:ascii="Times New Roman" w:hAnsi="Times New Roman" w:cs="Times New Roman"/>
+          <w:sz w:val="24"/>
+          <w:szCs w:val="24"/>
+        </w:rPr>
+      </w:pPr>
+      <w:r>
+        <w:rPr>
+          <w:rFonts w:ascii="Times New Roman" w:hAnsi="Times New Roman" w:cs="Times New Roman"/>
+          <w:sz w:val="24"/>
+          <w:szCs w:val="24"/>
+        </w:rPr>
+        <w:t>Institutions that serve students with higher incomes might also have more resources, which can result in higher completion</w:t>
+      </w:r>
+      <w:r>
+        <w:rPr>
+          <w:rFonts w:ascii="Times New Roman" w:hAnsi="Times New Roman" w:cs="Times New Roman"/>
+          <w:sz w:val="24"/>
+          <w:szCs w:val="24"/>
+        </w:rPr>
+        <w:t xml:space="preserve"> rates</w:t>
+      </w:r>
+      <w:r>
+        <w:rPr>
+          <w:rFonts w:ascii="Times New Roman" w:hAnsi="Times New Roman" w:cs="Times New Roman"/>
+          <w:sz w:val="24"/>
+          <w:szCs w:val="24"/>
+        </w:rPr>
+        <w:t>.</w:t>
+      </w:r>
+    </w:p>
+    <w:p>
+      <w:pPr>
+        <w:pStyle w:val="ListParagraph"/>
+        <w:numPr>
+          <w:ilvl w:val="0"/>
+          <w:numId w:val="44"/>
+        </w:numPr>
+        <w:spacing w:after="160" w:line="360" w:lineRule="auto"/>
+        <w:rPr>
+          <w:rFonts w:ascii="Times New Roman" w:hAnsi="Times New Roman" w:cs="Times New Roman"/>
+          <w:sz w:val="24"/>
+          <w:szCs w:val="24"/>
+        </w:rPr>
+      </w:pPr>
+      <w:r>
+        <w:rPr>
+          <w:rFonts w:ascii="Times New Roman" w:hAnsi="Times New Roman" w:cs="Times New Roman"/>
+          <w:sz w:val="24"/>
+          <w:szCs w:val="24"/>
+        </w:rPr>
+        <w:t>Exceptions demonstrate that success in completion can be achieved at all income levels with effective strategies.</w:t>
+      </w:r>
+    </w:p>
+    <w:p>
+      <w:pPr>
+        <w:spacing w:after="160" w:line="360" w:lineRule="auto"/>
         <w:rPr>
           <w:rFonts w:ascii="Times New Roman" w:hAnsi="Times New Roman" w:cs="Times New Roman"/>
           <w:sz w:val="24"/>
@@ -15130,44 +14769,38 @@
           <w:szCs w:val="24"/>
         </w:rPr>
       </w:pPr>
-      <w:bookmarkStart w:id="53" w:name="_Toc197336393"/>
-      <w:r>
-        <w:rPr>
-          <w:sz w:val="24"/>
-          <w:szCs w:val="24"/>
-        </w:rPr>
-        <w:t>Completion Rate vs Median Family Income.</w:t>
-      </w:r>
-      <w:bookmarkEnd w:id="53"/>
+      <w:bookmarkStart w:id="48" w:name="_Toc197336388"/>
+      <w:r>
+        <w:rPr>
+          <w:sz w:val="24"/>
+          <w:szCs w:val="24"/>
+        </w:rPr>
+        <w:lastRenderedPageBreak/>
+        <w:t>Bar Plot of Average Faculty Salary by Institution Type.</w:t>
+      </w:r>
+      <w:bookmarkEnd w:id="48"/>
     </w:p>
     <w:p>
       <w:pPr>
         <w:pStyle w:val="Heading3"/>
         <w:numPr>
           <w:ilvl w:val="2"/>
-          <w:numId w:val="41"/>
+          <w:numId w:val="40"/>
         </w:numPr>
         <w:rPr>
           <w:bCs w:val="0"/>
           <w:szCs w:val="24"/>
         </w:rPr>
       </w:pPr>
-      <w:bookmarkStart w:id="54" w:name="_Toc197336394"/>
+      <w:bookmarkStart w:id="49" w:name="_Toc197336389"/>
       <w:r>
         <w:rPr>
           <w:bCs w:val="0"/>
           <w:szCs w:val="24"/>
         </w:rPr>
-        <w:t>Motivation</w:t>
-      </w:r>
-      <w:r>
-        <w:rPr>
-          <w:bCs w:val="0"/>
-          <w:szCs w:val="24"/>
-        </w:rPr>
-        <w:t>.</w:t>
-      </w:r>
-      <w:bookmarkEnd w:id="54"/>
+        <w:t>Motivation:</w:t>
+      </w:r>
+      <w:bookmarkEnd w:id="49"/>
     </w:p>
     <w:p>
       <w:pPr>
@@ -15184,7 +14817,7 @@
           <w:sz w:val="24"/>
           <w:szCs w:val="24"/>
         </w:rPr>
-        <w:t>To examine the correlation between family income and student completion rates by institution type.</w:t>
+        <w:t>To study how faculty earnings differ among public, nonprofit, and for-profit institutions.</w:t>
       </w:r>
     </w:p>
     <w:p>
@@ -15192,29 +14825,23 @@
         <w:pStyle w:val="Heading3"/>
         <w:numPr>
           <w:ilvl w:val="2"/>
-          <w:numId w:val="41"/>
+          <w:numId w:val="40"/>
         </w:numPr>
+        <w:ind w:left="1800"/>
         <w:rPr>
           <w:bCs w:val="0"/>
           <w:szCs w:val="24"/>
         </w:rPr>
       </w:pPr>
-      <w:bookmarkStart w:id="55" w:name="_Toc197336395"/>
+      <w:bookmarkStart w:id="50" w:name="_Toc197336390"/>
       <w:r>
         <w:rPr>
           <w:bCs w:val="0"/>
           <w:szCs w:val="24"/>
         </w:rPr>
-        <w:t>Implementation</w:t>
-      </w:r>
-      <w:r>
-        <w:rPr>
-          <w:bCs w:val="0"/>
-          <w:szCs w:val="24"/>
-        </w:rPr>
-        <w:t>.</w:t>
-      </w:r>
-      <w:bookmarkEnd w:id="55"/>
+        <w:t>Implementation:</w:t>
+      </w:r>
+      <w:bookmarkEnd w:id="50"/>
     </w:p>
     <w:p>
       <w:pPr>
@@ -15231,7 +14858,7 @@
           <w:sz w:val="24"/>
           <w:szCs w:val="24"/>
         </w:rPr>
-        <w:t>lmplot was used to overlay regression lines on each institution type with scatter transparency and distinct lines by category</w:t>
+        <w:t>Given numeric codes to institution types, stripped spaces from the salary column, and used a bar plot with categorical grouping. Institution type</w:t>
       </w:r>
       <w:r>
         <w:rPr>
@@ -15239,6 +14866,22 @@
           <w:sz w:val="24"/>
           <w:szCs w:val="24"/>
         </w:rPr>
+        <w:t xml:space="preserve"> </w:t>
+      </w:r>
+      <w:r>
+        <w:rPr>
+          <w:rFonts w:ascii="Times New Roman" w:hAnsi="Times New Roman" w:cs="Times New Roman"/>
+          <w:sz w:val="24"/>
+          <w:szCs w:val="24"/>
+        </w:rPr>
+        <w:t>(control_of_institution) was used to plot the X-axis</w:t>
+      </w:r>
+      <w:r>
+        <w:rPr>
+          <w:rFonts w:ascii="Times New Roman" w:hAnsi="Times New Roman" w:cs="Times New Roman"/>
+          <w:sz w:val="24"/>
+          <w:szCs w:val="24"/>
+        </w:rPr>
         <w:t>,</w:t>
       </w:r>
       <w:r>
@@ -15247,7 +14890,7 @@
           <w:sz w:val="24"/>
           <w:szCs w:val="24"/>
         </w:rPr>
-        <w:t xml:space="preserve"> using regression lines and color-coding.</w:t>
+        <w:t xml:space="preserve"> and </w:t>
       </w:r>
       <w:r>
         <w:rPr>
@@ -15255,12 +14898,21 @@
           <w:sz w:val="24"/>
           <w:szCs w:val="24"/>
         </w:rPr>
-        <w:t xml:space="preserve"> </w:t>
+        <w:t>salary</w:t>
+      </w:r>
+      <w:r>
+        <w:rPr>
+          <w:rFonts w:ascii="Times New Roman" w:hAnsi="Times New Roman" w:cs="Times New Roman"/>
+          <w:sz w:val="24"/>
+          <w:szCs w:val="24"/>
+        </w:rPr>
+        <w:t xml:space="preserve"> was used on the Y-axis.</w:t>
       </w:r>
     </w:p>
     <w:p>
       <w:pPr>
         <w:spacing w:after="160" w:line="360" w:lineRule="auto"/>
+        <w:ind w:left="360"/>
         <w:rPr>
           <w:rFonts w:ascii="Times New Roman" w:hAnsi="Times New Roman" w:cs="Times New Roman"/>
           <w:sz w:val="24"/>
@@ -15277,9 +14929,9 @@
         </w:rPr>
         <w:drawing>
           <wp:inline distT="0" distB="0" distL="0" distR="0">
-            <wp:extent cx="5731510" cy="3176270"/>
+            <wp:extent cx="5731510" cy="3415030"/>
             <wp:effectExtent l="0" t="0" r="0" b="0"/>
-            <wp:docPr id="1695558336" name="Picture 5"/>
+            <wp:docPr id="1720553914" name="Picture 1"/>
             <wp:cNvGraphicFramePr>
               <a:graphicFrameLocks xmlns:a="http://schemas.openxmlformats.org/drawingml/2006/main" noChangeAspect="1"/>
             </wp:cNvGraphicFramePr>
@@ -15287,7 +14939,7 @@
               <a:graphicData uri="http://schemas.openxmlformats.org/drawingml/2006/picture">
                 <pic:pic xmlns:pic="http://schemas.openxmlformats.org/drawingml/2006/picture">
                   <pic:nvPicPr>
-                    <pic:cNvPr id="1695558336" name="Picture 1695558336"/>
+                    <pic:cNvPr id="1720553914" name="Picture 1720553914"/>
                     <pic:cNvPicPr/>
                   </pic:nvPicPr>
                   <pic:blipFill>
@@ -15305,7 +14957,7 @@
                   <pic:spPr>
                     <a:xfrm>
                       <a:off x="0" y="0"/>
-                      <a:ext cx="5731510" cy="3176270"/>
+                      <a:ext cx="5731510" cy="3415030"/>
                     </a:xfrm>
                     <a:prstGeom prst="rect">
                       <a:avLst/>
@@ -15320,45 +14972,36 @@
     </w:p>
     <w:p>
       <w:pPr>
-        <w:spacing w:after="160" w:line="360" w:lineRule="auto"/>
-        <w:rPr>
-          <w:rFonts w:ascii="Times New Roman" w:hAnsi="Times New Roman" w:cs="Times New Roman"/>
-          <w:b/>
-          <w:bCs/>
-          <w:sz w:val="24"/>
-          <w:szCs w:val="24"/>
-        </w:rPr>
-      </w:pPr>
-    </w:p>
-    <w:p>
-      <w:pPr>
         <w:pStyle w:val="Heading3"/>
         <w:numPr>
           <w:ilvl w:val="2"/>
-          <w:numId w:val="41"/>
+          <w:numId w:val="40"/>
         </w:numPr>
         <w:rPr>
           <w:bCs w:val="0"/>
           <w:szCs w:val="24"/>
         </w:rPr>
       </w:pPr>
-      <w:bookmarkStart w:id="56" w:name="_Toc197336396"/>
+      <w:bookmarkStart w:id="51" w:name="_Toc197336391"/>
       <w:r>
         <w:rPr>
           <w:bCs w:val="0"/>
           <w:szCs w:val="24"/>
         </w:rPr>
-        <w:t>Result:</w:t>
-      </w:r>
-      <w:bookmarkEnd w:id="56"/>
-    </w:p>
-    <w:p>
-      <w:pPr>
+        <w:t>Results:</w:t>
+      </w:r>
+      <w:bookmarkEnd w:id="51"/>
+    </w:p>
+    <w:p>
+      <w:pPr>
+        <w:pStyle w:val="ListParagraph"/>
+        <w:numPr>
+          <w:ilvl w:val="0"/>
+          <w:numId w:val="45"/>
+        </w:numPr>
         <w:spacing w:after="160" w:line="360" w:lineRule="auto"/>
         <w:rPr>
           <w:rFonts w:ascii="Times New Roman" w:hAnsi="Times New Roman" w:cs="Times New Roman"/>
-          <w:b/>
-          <w:bCs/>
           <w:sz w:val="24"/>
           <w:szCs w:val="24"/>
         </w:rPr>
@@ -15369,17 +15012,53 @@
           <w:sz w:val="24"/>
           <w:szCs w:val="24"/>
         </w:rPr>
-        <w:t>Higher median family income is generally associated with higher completion rates, though the strength of this correlation varies by institution type.</w:t>
-      </w:r>
-      <w:r>
+        <w:t>The highest average faculty salaries are offered by Private Non-Profit institutions.</w:t>
+      </w:r>
+    </w:p>
+    <w:p>
+      <w:pPr>
+        <w:pStyle w:val="ListParagraph"/>
+        <w:numPr>
+          <w:ilvl w:val="0"/>
+          <w:numId w:val="45"/>
+        </w:numPr>
+        <w:spacing w:after="160" w:line="360" w:lineRule="auto"/>
         <w:rPr>
           <w:rFonts w:ascii="Times New Roman" w:hAnsi="Times New Roman" w:cs="Times New Roman"/>
-          <w:b/>
-          <w:bCs/>
-          <w:sz w:val="24"/>
-          <w:szCs w:val="24"/>
-        </w:rPr>
-        <w:t xml:space="preserve"> </w:t>
+          <w:sz w:val="24"/>
+          <w:szCs w:val="24"/>
+        </w:rPr>
+      </w:pPr>
+      <w:r>
+        <w:rPr>
+          <w:rFonts w:ascii="Times New Roman" w:hAnsi="Times New Roman" w:cs="Times New Roman"/>
+          <w:sz w:val="24"/>
+          <w:szCs w:val="24"/>
+        </w:rPr>
+        <w:t>Public institutions follow with slightly lower averages.</w:t>
+      </w:r>
+    </w:p>
+    <w:p>
+      <w:pPr>
+        <w:pStyle w:val="ListParagraph"/>
+        <w:numPr>
+          <w:ilvl w:val="0"/>
+          <w:numId w:val="45"/>
+        </w:numPr>
+        <w:spacing w:after="160" w:line="360" w:lineRule="auto"/>
+        <w:rPr>
+          <w:rFonts w:ascii="Times New Roman" w:hAnsi="Times New Roman" w:cs="Times New Roman"/>
+          <w:sz w:val="24"/>
+          <w:szCs w:val="24"/>
+        </w:rPr>
+      </w:pPr>
+      <w:r>
+        <w:rPr>
+          <w:rFonts w:ascii="Times New Roman" w:hAnsi="Times New Roman" w:cs="Times New Roman"/>
+          <w:sz w:val="24"/>
+          <w:szCs w:val="24"/>
+        </w:rPr>
+        <w:t>Private For-Profit institutions offer the lowest average salaries.</w:t>
       </w:r>
     </w:p>
     <w:p>
@@ -15387,14 +15066,14 @@
         <w:pStyle w:val="Heading3"/>
         <w:numPr>
           <w:ilvl w:val="2"/>
-          <w:numId w:val="41"/>
+          <w:numId w:val="40"/>
         </w:numPr>
         <w:rPr>
           <w:bCs w:val="0"/>
           <w:szCs w:val="24"/>
         </w:rPr>
       </w:pPr>
-      <w:bookmarkStart w:id="57" w:name="_Toc197336397"/>
+      <w:bookmarkStart w:id="52" w:name="_Toc197336392"/>
       <w:r>
         <w:rPr>
           <w:bCs w:val="0"/>
@@ -15402,11 +15081,12 @@
         </w:rPr>
         <w:t>Analysis:</w:t>
       </w:r>
-      <w:bookmarkEnd w:id="57"/>
+      <w:bookmarkEnd w:id="52"/>
     </w:p>
     <w:p>
       <w:pPr>
         <w:spacing w:after="160" w:line="360" w:lineRule="auto"/>
+        <w:ind w:left="360"/>
         <w:rPr>
           <w:rFonts w:ascii="Times New Roman" w:hAnsi="Times New Roman" w:cs="Times New Roman"/>
           <w:sz w:val="24"/>
@@ -15419,7 +15099,7 @@
           <w:sz w:val="24"/>
           <w:szCs w:val="24"/>
         </w:rPr>
-        <w:t>We observe that private nonprofit colleges have more robust positive trends, possibly due to more robust support systems or selective </w:t>
+        <w:t>This bar plot indicates that</w:t>
       </w:r>
       <w:r>
         <w:rPr>
@@ -15427,20 +15107,13 @@
           <w:sz w:val="24"/>
           <w:szCs w:val="24"/>
         </w:rPr>
-        <w:t>enrollment</w:t>
-      </w:r>
-      <w:r>
-        <w:rPr>
-          <w:rFonts w:ascii="Times New Roman" w:hAnsi="Times New Roman" w:cs="Times New Roman"/>
-          <w:sz w:val="24"/>
-          <w:szCs w:val="24"/>
-        </w:rPr>
-        <w:t>. Public colleges have a similar but less robust trend.</w:t>
+        <w:t xml:space="preserve"> private institutions can likely spend more on faculty compensation to attract quality, which may reflect tuition pricing strategies or institutional agendas.</w:t>
       </w:r>
     </w:p>
     <w:p>
       <w:pPr>
         <w:spacing w:after="160" w:line="360" w:lineRule="auto"/>
+        <w:ind w:left="360"/>
         <w:rPr>
           <w:rFonts w:ascii="Times New Roman" w:hAnsi="Times New Roman" w:cs="Times New Roman"/>
           <w:sz w:val="24"/>
@@ -15462,45 +15135,50 @@
           <w:szCs w:val="24"/>
         </w:rPr>
       </w:pPr>
-      <w:bookmarkStart w:id="58" w:name="_Toc197336398"/>
-      <w:r>
-        <w:rPr>
-          <w:sz w:val="24"/>
-          <w:szCs w:val="24"/>
-        </w:rPr>
-        <w:t>Tuition Fees vs Average Faculty Salary.</w:t>
-      </w:r>
-      <w:bookmarkEnd w:id="58"/>
+      <w:bookmarkStart w:id="53" w:name="_Toc197336393"/>
+      <w:r>
+        <w:rPr>
+          <w:sz w:val="24"/>
+          <w:szCs w:val="24"/>
+        </w:rPr>
+        <w:t>Completion Rate vs Median Family Income.</w:t>
+      </w:r>
+      <w:bookmarkEnd w:id="53"/>
     </w:p>
     <w:p>
       <w:pPr>
         <w:pStyle w:val="Heading3"/>
         <w:numPr>
           <w:ilvl w:val="2"/>
-          <w:numId w:val="43"/>
+          <w:numId w:val="41"/>
         </w:numPr>
         <w:rPr>
           <w:bCs w:val="0"/>
           <w:szCs w:val="24"/>
         </w:rPr>
       </w:pPr>
-      <w:bookmarkStart w:id="59" w:name="_Toc197336399"/>
+      <w:bookmarkStart w:id="54" w:name="_Toc197336394"/>
       <w:r>
         <w:rPr>
           <w:bCs w:val="0"/>
           <w:szCs w:val="24"/>
         </w:rPr>
-        <w:t>Motivation:</w:t>
-      </w:r>
-      <w:bookmarkEnd w:id="59"/>
+        <w:t>Motivation</w:t>
+      </w:r>
+      <w:r>
+        <w:rPr>
+          <w:bCs w:val="0"/>
+          <w:szCs w:val="24"/>
+        </w:rPr>
+        <w:t>.</w:t>
+      </w:r>
+      <w:bookmarkEnd w:id="54"/>
     </w:p>
     <w:p>
       <w:pPr>
         <w:spacing w:after="160" w:line="360" w:lineRule="auto"/>
         <w:rPr>
           <w:rFonts w:ascii="Times New Roman" w:hAnsi="Times New Roman" w:cs="Times New Roman"/>
-          <w:b/>
-          <w:bCs/>
           <w:sz w:val="24"/>
           <w:szCs w:val="24"/>
         </w:rPr>
@@ -15511,47 +15189,7 @@
           <w:sz w:val="24"/>
           <w:szCs w:val="24"/>
         </w:rPr>
-        <w:t>To</w:t>
-      </w:r>
-      <w:r>
-        <w:rPr>
-          <w:rFonts w:ascii="Times New Roman" w:hAnsi="Times New Roman" w:cs="Times New Roman"/>
-          <w:sz w:val="24"/>
-          <w:szCs w:val="24"/>
-        </w:rPr>
-        <w:t> </w:t>
-      </w:r>
-      <w:r>
-        <w:rPr>
-          <w:rFonts w:ascii="Times New Roman" w:hAnsi="Times New Roman" w:cs="Times New Roman"/>
-          <w:sz w:val="24"/>
-          <w:szCs w:val="24"/>
-        </w:rPr>
-        <w:t>study</w:t>
-      </w:r>
-      <w:r>
-        <w:rPr>
-          <w:rFonts w:ascii="Times New Roman" w:hAnsi="Times New Roman" w:cs="Times New Roman"/>
-          <w:sz w:val="24"/>
-          <w:szCs w:val="24"/>
-        </w:rPr>
-        <w:t> </w:t>
-      </w:r>
-      <w:r>
-        <w:rPr>
-          <w:rFonts w:ascii="Times New Roman" w:hAnsi="Times New Roman" w:cs="Times New Roman"/>
-          <w:sz w:val="24"/>
-          <w:szCs w:val="24"/>
-        </w:rPr>
-        <w:t>whether</w:t>
-      </w:r>
-      <w:r>
-        <w:rPr>
-          <w:rFonts w:ascii="Times New Roman" w:hAnsi="Times New Roman" w:cs="Times New Roman"/>
-          <w:sz w:val="24"/>
-          <w:szCs w:val="24"/>
-        </w:rPr>
-        <w:t xml:space="preserve"> higher tuition translates to higher pay across different types of institutions. </w:t>
+        <w:t>To examine the correlation between family income and student completion rates by institution type.</w:t>
       </w:r>
     </w:p>
     <w:p>
@@ -15559,22 +15197,29 @@
         <w:pStyle w:val="Heading3"/>
         <w:numPr>
           <w:ilvl w:val="2"/>
-          <w:numId w:val="43"/>
+          <w:numId w:val="41"/>
         </w:numPr>
         <w:rPr>
           <w:bCs w:val="0"/>
           <w:szCs w:val="24"/>
         </w:rPr>
       </w:pPr>
-      <w:bookmarkStart w:id="60" w:name="_Toc197336400"/>
+      <w:bookmarkStart w:id="55" w:name="_Toc197336395"/>
       <w:r>
         <w:rPr>
           <w:bCs w:val="0"/>
           <w:szCs w:val="24"/>
         </w:rPr>
-        <w:t>Implementation.</w:t>
-      </w:r>
-      <w:bookmarkEnd w:id="60"/>
+        <w:t>Implementation</w:t>
+      </w:r>
+      <w:r>
+        <w:rPr>
+          <w:bCs w:val="0"/>
+          <w:szCs w:val="24"/>
+        </w:rPr>
+        <w:t>.</w:t>
+      </w:r>
+      <w:bookmarkEnd w:id="55"/>
     </w:p>
     <w:p>
       <w:pPr>
@@ -15591,7 +15236,31 @@
           <w:sz w:val="24"/>
           <w:szCs w:val="24"/>
         </w:rPr>
-        <w:t>Tuition was used as the x-axis and salary as the y-axis, and institution type as hue.</w:t>
+        <w:t>lmplot was used to overlay regression lines on each institution type with scatter transparency and distinct lines by category</w:t>
+      </w:r>
+      <w:r>
+        <w:rPr>
+          <w:rFonts w:ascii="Times New Roman" w:hAnsi="Times New Roman" w:cs="Times New Roman"/>
+          <w:sz w:val="24"/>
+          <w:szCs w:val="24"/>
+        </w:rPr>
+        <w:t>,</w:t>
+      </w:r>
+      <w:r>
+        <w:rPr>
+          <w:rFonts w:ascii="Times New Roman" w:hAnsi="Times New Roman" w:cs="Times New Roman"/>
+          <w:sz w:val="24"/>
+          <w:szCs w:val="24"/>
+        </w:rPr>
+        <w:t xml:space="preserve"> using regression lines and color-coding.</w:t>
+      </w:r>
+      <w:r>
+        <w:rPr>
+          <w:rFonts w:ascii="Times New Roman" w:hAnsi="Times New Roman" w:cs="Times New Roman"/>
+          <w:sz w:val="24"/>
+          <w:szCs w:val="24"/>
+        </w:rPr>
+        <w:t xml:space="preserve"> </w:t>
       </w:r>
     </w:p>
     <w:p>
@@ -15615,7 +15284,7 @@
           <wp:inline distT="0" distB="0" distL="0" distR="0">
             <wp:extent cx="5731510" cy="3176270"/>
             <wp:effectExtent l="0" t="0" r="0" b="0"/>
-            <wp:docPr id="183922905" name="Picture 2"/>
+            <wp:docPr id="1695558336" name="Picture 5"/>
             <wp:cNvGraphicFramePr>
               <a:graphicFrameLocks xmlns:a="http://schemas.openxmlformats.org/drawingml/2006/main" noChangeAspect="1"/>
             </wp:cNvGraphicFramePr>
@@ -15623,7 +15292,7 @@
               <a:graphicData uri="http://schemas.openxmlformats.org/drawingml/2006/picture">
                 <pic:pic xmlns:pic="http://schemas.openxmlformats.org/drawingml/2006/picture">
                   <pic:nvPicPr>
-                    <pic:cNvPr id="183922905" name="Picture 183922905"/>
+                    <pic:cNvPr id="1695558336" name="Picture 1695558336"/>
                     <pic:cNvPicPr/>
                   </pic:nvPicPr>
                   <pic:blipFill>
@@ -15656,6 +15325,342 @@
     </w:p>
     <w:p>
       <w:pPr>
+        <w:spacing w:after="160" w:line="360" w:lineRule="auto"/>
+        <w:rPr>
+          <w:rFonts w:ascii="Times New Roman" w:hAnsi="Times New Roman" w:cs="Times New Roman"/>
+          <w:b/>
+          <w:bCs/>
+          <w:sz w:val="24"/>
+          <w:szCs w:val="24"/>
+        </w:rPr>
+      </w:pPr>
+    </w:p>
+    <w:p>
+      <w:pPr>
+        <w:pStyle w:val="Heading3"/>
+        <w:numPr>
+          <w:ilvl w:val="2"/>
+          <w:numId w:val="41"/>
+        </w:numPr>
+        <w:rPr>
+          <w:bCs w:val="0"/>
+          <w:szCs w:val="24"/>
+        </w:rPr>
+      </w:pPr>
+      <w:bookmarkStart w:id="56" w:name="_Toc197336396"/>
+      <w:r>
+        <w:rPr>
+          <w:bCs w:val="0"/>
+          <w:szCs w:val="24"/>
+        </w:rPr>
+        <w:t>Result:</w:t>
+      </w:r>
+      <w:bookmarkEnd w:id="56"/>
+    </w:p>
+    <w:p>
+      <w:pPr>
+        <w:spacing w:after="160" w:line="360" w:lineRule="auto"/>
+        <w:rPr>
+          <w:rFonts w:ascii="Times New Roman" w:hAnsi="Times New Roman" w:cs="Times New Roman"/>
+          <w:b/>
+          <w:bCs/>
+          <w:sz w:val="24"/>
+          <w:szCs w:val="24"/>
+        </w:rPr>
+      </w:pPr>
+      <w:r>
+        <w:rPr>
+          <w:rFonts w:ascii="Times New Roman" w:hAnsi="Times New Roman" w:cs="Times New Roman"/>
+          <w:sz w:val="24"/>
+          <w:szCs w:val="24"/>
+        </w:rPr>
+        <w:t>Higher median family income is generally associated with higher completion rates, though the strength of this correlation varies by institution type.</w:t>
+      </w:r>
+      <w:r>
+        <w:rPr>
+          <w:rFonts w:ascii="Times New Roman" w:hAnsi="Times New Roman" w:cs="Times New Roman"/>
+          <w:b/>
+          <w:bCs/>
+          <w:sz w:val="24"/>
+          <w:szCs w:val="24"/>
+        </w:rPr>
+        <w:t xml:space="preserve"> </w:t>
+      </w:r>
+    </w:p>
+    <w:p>
+      <w:pPr>
+        <w:pStyle w:val="Heading3"/>
+        <w:numPr>
+          <w:ilvl w:val="2"/>
+          <w:numId w:val="41"/>
+        </w:numPr>
+        <w:rPr>
+          <w:bCs w:val="0"/>
+          <w:szCs w:val="24"/>
+        </w:rPr>
+      </w:pPr>
+      <w:bookmarkStart w:id="57" w:name="_Toc197336397"/>
+      <w:r>
+        <w:rPr>
+          <w:bCs w:val="0"/>
+          <w:szCs w:val="24"/>
+        </w:rPr>
+        <w:t>Analysis:</w:t>
+      </w:r>
+      <w:bookmarkEnd w:id="57"/>
+    </w:p>
+    <w:p>
+      <w:pPr>
+        <w:spacing w:after="160" w:line="360" w:lineRule="auto"/>
+        <w:rPr>
+          <w:rFonts w:ascii="Times New Roman" w:hAnsi="Times New Roman" w:cs="Times New Roman"/>
+          <w:sz w:val="24"/>
+          <w:szCs w:val="24"/>
+        </w:rPr>
+      </w:pPr>
+      <w:r>
+        <w:rPr>
+          <w:rFonts w:ascii="Times New Roman" w:hAnsi="Times New Roman" w:cs="Times New Roman"/>
+          <w:sz w:val="24"/>
+          <w:szCs w:val="24"/>
+        </w:rPr>
+        <w:t>We observe that private nonprofit colleges have more robust positive trends, possibly due to more robust support systems or selective </w:t>
+      </w:r>
+      <w:r>
+        <w:rPr>
+          <w:rFonts w:ascii="Times New Roman" w:hAnsi="Times New Roman" w:cs="Times New Roman"/>
+          <w:sz w:val="24"/>
+          <w:szCs w:val="24"/>
+        </w:rPr>
+        <w:t>enrollment</w:t>
+      </w:r>
+      <w:r>
+        <w:rPr>
+          <w:rFonts w:ascii="Times New Roman" w:hAnsi="Times New Roman" w:cs="Times New Roman"/>
+          <w:sz w:val="24"/>
+          <w:szCs w:val="24"/>
+        </w:rPr>
+        <w:t>. Public colleges have a similar but less robust trend.</w:t>
+      </w:r>
+    </w:p>
+    <w:p>
+      <w:pPr>
+        <w:spacing w:after="160" w:line="360" w:lineRule="auto"/>
+        <w:rPr>
+          <w:rFonts w:ascii="Times New Roman" w:hAnsi="Times New Roman" w:cs="Times New Roman"/>
+          <w:sz w:val="24"/>
+          <w:szCs w:val="24"/>
+        </w:rPr>
+      </w:pPr>
+    </w:p>
+    <w:p>
+      <w:pPr>
+        <w:pStyle w:val="Heading2"/>
+        <w:numPr>
+          <w:ilvl w:val="1"/>
+          <w:numId w:val="33"/>
+        </w:numPr>
+        <w:spacing w:line="360" w:lineRule="auto"/>
+        <w:jc w:val="both"/>
+        <w:rPr>
+          <w:sz w:val="24"/>
+          <w:szCs w:val="24"/>
+        </w:rPr>
+      </w:pPr>
+      <w:bookmarkStart w:id="58" w:name="_Toc197336398"/>
+      <w:r>
+        <w:rPr>
+          <w:sz w:val="24"/>
+          <w:szCs w:val="24"/>
+        </w:rPr>
+        <w:t>Tuition Fees vs Average Faculty Salary.</w:t>
+      </w:r>
+      <w:bookmarkEnd w:id="58"/>
+    </w:p>
+    <w:p>
+      <w:pPr>
+        <w:pStyle w:val="Heading3"/>
+        <w:numPr>
+          <w:ilvl w:val="2"/>
+          <w:numId w:val="43"/>
+        </w:numPr>
+        <w:rPr>
+          <w:bCs w:val="0"/>
+          <w:szCs w:val="24"/>
+        </w:rPr>
+      </w:pPr>
+      <w:bookmarkStart w:id="59" w:name="_Toc197336399"/>
+      <w:r>
+        <w:rPr>
+          <w:bCs w:val="0"/>
+          <w:szCs w:val="24"/>
+        </w:rPr>
+        <w:t>Motivation:</w:t>
+      </w:r>
+      <w:bookmarkEnd w:id="59"/>
+    </w:p>
+    <w:p>
+      <w:pPr>
+        <w:spacing w:after="160" w:line="360" w:lineRule="auto"/>
+        <w:rPr>
+          <w:rFonts w:ascii="Times New Roman" w:hAnsi="Times New Roman" w:cs="Times New Roman"/>
+          <w:b/>
+          <w:bCs/>
+          <w:sz w:val="24"/>
+          <w:szCs w:val="24"/>
+        </w:rPr>
+      </w:pPr>
+      <w:r>
+        <w:rPr>
+          <w:rFonts w:ascii="Times New Roman" w:hAnsi="Times New Roman" w:cs="Times New Roman"/>
+          <w:sz w:val="24"/>
+          <w:szCs w:val="24"/>
+        </w:rPr>
+        <w:t>To</w:t>
+      </w:r>
+      <w:r>
+        <w:rPr>
+          <w:rFonts w:ascii="Times New Roman" w:hAnsi="Times New Roman" w:cs="Times New Roman"/>
+          <w:sz w:val="24"/>
+          <w:szCs w:val="24"/>
+        </w:rPr>
+        <w:t> </w:t>
+      </w:r>
+      <w:r>
+        <w:rPr>
+          <w:rFonts w:ascii="Times New Roman" w:hAnsi="Times New Roman" w:cs="Times New Roman"/>
+          <w:sz w:val="24"/>
+          <w:szCs w:val="24"/>
+        </w:rPr>
+        <w:t>study</w:t>
+      </w:r>
+      <w:r>
+        <w:rPr>
+          <w:rFonts w:ascii="Times New Roman" w:hAnsi="Times New Roman" w:cs="Times New Roman"/>
+          <w:sz w:val="24"/>
+          <w:szCs w:val="24"/>
+        </w:rPr>
+        <w:t> </w:t>
+      </w:r>
+      <w:r>
+        <w:rPr>
+          <w:rFonts w:ascii="Times New Roman" w:hAnsi="Times New Roman" w:cs="Times New Roman"/>
+          <w:sz w:val="24"/>
+          <w:szCs w:val="24"/>
+        </w:rPr>
+        <w:t>whether</w:t>
+      </w:r>
+      <w:r>
+        <w:rPr>
+          <w:rFonts w:ascii="Times New Roman" w:hAnsi="Times New Roman" w:cs="Times New Roman"/>
+          <w:sz w:val="24"/>
+          <w:szCs w:val="24"/>
+        </w:rPr>
+        <w:t xml:space="preserve"> higher tuition translates to higher pay across different types of institutions. </w:t>
+      </w:r>
+    </w:p>
+    <w:p>
+      <w:pPr>
+        <w:pStyle w:val="Heading3"/>
+        <w:numPr>
+          <w:ilvl w:val="2"/>
+          <w:numId w:val="43"/>
+        </w:numPr>
+        <w:rPr>
+          <w:bCs w:val="0"/>
+          <w:szCs w:val="24"/>
+        </w:rPr>
+      </w:pPr>
+      <w:bookmarkStart w:id="60" w:name="_Toc197336400"/>
+      <w:r>
+        <w:rPr>
+          <w:bCs w:val="0"/>
+          <w:szCs w:val="24"/>
+        </w:rPr>
+        <w:t>Implementation.</w:t>
+      </w:r>
+      <w:bookmarkEnd w:id="60"/>
+    </w:p>
+    <w:p>
+      <w:pPr>
+        <w:spacing w:after="160" w:line="360" w:lineRule="auto"/>
+        <w:rPr>
+          <w:rFonts w:ascii="Times New Roman" w:hAnsi="Times New Roman" w:cs="Times New Roman"/>
+          <w:sz w:val="24"/>
+          <w:szCs w:val="24"/>
+        </w:rPr>
+      </w:pPr>
+      <w:r>
+        <w:rPr>
+          <w:rFonts w:ascii="Times New Roman" w:hAnsi="Times New Roman" w:cs="Times New Roman"/>
+          <w:sz w:val="24"/>
+          <w:szCs w:val="24"/>
+        </w:rPr>
+        <w:t>Tuition was used as the x-axis and salary as the y-axis, and institution type as hue.</w:t>
+      </w:r>
+    </w:p>
+    <w:p>
+      <w:pPr>
+        <w:spacing w:after="160" w:line="360" w:lineRule="auto"/>
+        <w:rPr>
+          <w:rFonts w:ascii="Times New Roman" w:hAnsi="Times New Roman" w:cs="Times New Roman"/>
+          <w:sz w:val="24"/>
+          <w:szCs w:val="24"/>
+        </w:rPr>
+      </w:pPr>
+      <w:r>
+        <w:rPr>
+          <w:rFonts w:ascii="Times New Roman" w:hAnsi="Times New Roman" w:cs="Times New Roman"/>
+          <w:noProof/>
+          <w:sz w:val="24"/>
+          <w:szCs w:val="24"/>
+          <w:lang w:eastAsia="en-GB"/>
+        </w:rPr>
+        <w:drawing>
+          <wp:inline distT="0" distB="0" distL="0" distR="0">
+            <wp:extent cx="5731510" cy="3176270"/>
+            <wp:effectExtent l="0" t="0" r="0" b="0"/>
+            <wp:docPr id="183922905" name="Picture 2"/>
+            <wp:cNvGraphicFramePr>
+              <a:graphicFrameLocks xmlns:a="http://schemas.openxmlformats.org/drawingml/2006/main" noChangeAspect="1"/>
+            </wp:cNvGraphicFramePr>
+            <a:graphic xmlns:a="http://schemas.openxmlformats.org/drawingml/2006/main">
+              <a:graphicData uri="http://schemas.openxmlformats.org/drawingml/2006/picture">
+                <pic:pic xmlns:pic="http://schemas.openxmlformats.org/drawingml/2006/picture">
+                  <pic:nvPicPr>
+                    <pic:cNvPr id="183922905" name="Picture 183922905"/>
+                    <pic:cNvPicPr/>
+                  </pic:nvPicPr>
+                  <pic:blipFill>
+                    <a:blip r:embed="rId18" cstate="print">
+                      <a:extLst>
+                        <a:ext uri="{28A0092B-C50C-407E-A947-70E740481C1C}">
+                          <a14:useLocalDpi xmlns="" xmlns:wpc="http://schemas.microsoft.com/office/word/2010/wordprocessingCanvas" xmlns:cx="http://schemas.microsoft.com/office/drawing/2014/chartex" xmlns:cx1="http://schemas.microsoft.com/office/drawing/2015/9/8/chartex" xmlns:cx2="http://schemas.microsoft.com/office/drawing/2015/10/21/chartex" xmlns:cx3="http://schemas.microsoft.com/office/drawing/2016/5/9/chartex" xmlns:cx4="http://schemas.microsoft.com/office/drawing/2016/5/10/chartex" xmlns:cx5="http://schemas.microsoft.com/office/drawing/2016/5/11/chartex" xmlns:cx6="http://schemas.microsoft.com/office/drawing/2016/5/12/chartex" xmlns:cx7="http://schemas.microsoft.com/office/drawing/2016/5/13/chartex" xmlns:cx8="http://schemas.microsoft.com/office/drawing/2016/5/14/chartex" xmlns:mc="http://schemas.openxmlformats.org/markup-compatibility/2006" xmlns:aink="http://schemas.microsoft.com/office/drawing/2016/ink" xmlns:am3d="http://schemas.microsoft.com/office/drawing/2017/model3d" xmlns:o="urn:schemas-microsoft-com:office:office" xmlns:oel="http://schemas.microsoft.com/office/2019/extlst" xmlns:v="urn:schemas-microsoft-com:vml" xmlns:wp14="http://schemas.microsoft.com/office/word/2010/wordprocessingDrawing" xmlns:w10="urn:schemas-microsoft-com:office:word" xmlns:w="http://schemas.openxmlformats.org/wordprocessingml/2006/main" xmlns:w14="http://schemas.microsoft.com/office/word/2010/wordml" xmlns:w15="http://schemas.microsoft.com/office/word/2012/wordml" xmlns:w16cex="http://schemas.microsoft.com/office/word/2018/wordml/cex" xmlns:w16cid="http://schemas.microsoft.com/office/word/2016/wordml/cid" xmlns:w16="http://schemas.microsoft.com/office/word/2018/wordml" xmlns:w16du="http://schemas.microsoft.com/office/word/2023/wordml/word16du" xmlns:w16sdtdh="http://schemas.microsoft.com/office/word/2020/wordml/sdtdatahash" xmlns:w16sdtfl="http://schemas.microsoft.com/office/word/2024/wordml/sdtformatlock" xmlns:w16se="http://schemas.microsoft.com/office/word/2015/wordml/symex" xmlns:wpg="http://schemas.microsoft.com/office/word/2010/wordprocessingGroup" xmlns:wpi="http://schemas.microsoft.com/office/word/2010/wordprocessingInk" xmlns:wps="http://schemas.microsoft.com/office/word/2010/wordprocessingShape" xmlns:a14="http://schemas.microsoft.com/office/drawing/2010/main" val="0"/>
+                        </a:ext>
+                      </a:extLst>
+                    </a:blip>
+                    <a:stretch>
+                      <a:fillRect/>
+                    </a:stretch>
+                  </pic:blipFill>
+                  <pic:spPr>
+                    <a:xfrm>
+                      <a:off x="0" y="0"/>
+                      <a:ext cx="5731510" cy="3176270"/>
+                    </a:xfrm>
+                    <a:prstGeom prst="rect">
+                      <a:avLst/>
+                    </a:prstGeom>
+                  </pic:spPr>
+                </pic:pic>
+              </a:graphicData>
+            </a:graphic>
+          </wp:inline>
+        </w:drawing>
+      </w:r>
+    </w:p>
+    <w:p>
+      <w:pPr>
         <w:pStyle w:val="Heading3"/>
         <w:numPr>
           <w:ilvl w:val="2"/>
@@ -15857,7 +15862,7 @@
                     <pic:cNvPicPr/>
                   </pic:nvPicPr>
                   <pic:blipFill>
-                    <a:blip r:embed="rId18" cstate="print">
+                    <a:blip r:embed="rId19" cstate="print">
                       <a:extLst>
                         <a:ext uri="{28A0092B-C50C-407E-A947-70E740481C1C}">
                           <a14:useLocalDpi xmlns="" xmlns:wpc="http://schemas.microsoft.com/office/word/2010/wordprocessingCanvas" xmlns:cx="http://schemas.microsoft.com/office/drawing/2014/chartex" xmlns:cx1="http://schemas.microsoft.com/office/drawing/2015/9/8/chartex" xmlns:cx2="http://schemas.microsoft.com/office/drawing/2015/10/21/chartex" xmlns:cx3="http://schemas.microsoft.com/office/drawing/2016/5/9/chartex" xmlns:cx4="http://schemas.microsoft.com/office/drawing/2016/5/10/chartex" xmlns:cx5="http://schemas.microsoft.com/office/drawing/2016/5/11/chartex" xmlns:cx6="http://schemas.microsoft.com/office/drawing/2016/5/12/chartex" xmlns:cx7="http://schemas.microsoft.com/office/drawing/2016/5/13/chartex" xmlns:cx8="http://schemas.microsoft.com/office/drawing/2016/5/14/chartex" xmlns:mc="http://schemas.openxmlformats.org/markup-compatibility/2006" xmlns:aink="http://schemas.microsoft.com/office/drawing/2016/ink" xmlns:am3d="http://schemas.microsoft.com/office/drawing/2017/model3d" xmlns:o="urn:schemas-microsoft-com:office:office" xmlns:oel="http://schemas.microsoft.com/office/2019/extlst" xmlns:v="urn:schemas-microsoft-com:vml" xmlns:wp14="http://schemas.microsoft.com/office/word/2010/wordprocessingDrawing" xmlns:w10="urn:schemas-microsoft-com:office:word" xmlns:w="http://schemas.openxmlformats.org/wordprocessingml/2006/main" xmlns:w14="http://schemas.microsoft.com/office/word/2010/wordml" xmlns:w15="http://schemas.microsoft.com/office/word/2012/wordml" xmlns:w16cex="http://schemas.microsoft.com/office/word/2018/wordml/cex" xmlns:w16cid="http://schemas.microsoft.com/office/word/2016/wordml/cid" xmlns:w16="http://schemas.microsoft.com/office/word/2018/wordml" xmlns:w16du="http://schemas.microsoft.com/office/word/2023/wordml/word16du" xmlns:w16sdtdh="http://schemas.microsoft.com/office/word/2020/wordml/sdtdatahash" xmlns:w16sdtfl="http://schemas.microsoft.com/office/word/2024/wordml/sdtformatlock" xmlns:w16se="http://schemas.microsoft.com/office/word/2015/wordml/symex" xmlns:wpg="http://schemas.microsoft.com/office/word/2010/wordprocessingGroup" xmlns:wpi="http://schemas.microsoft.com/office/word/2010/wordprocessingInk" xmlns:wps="http://schemas.microsoft.com/office/word/2010/wordprocessingShape" xmlns:a14="http://schemas.microsoft.com/office/drawing/2010/main" val="0"/>
@@ -20965,7 +20970,7 @@
       <w:r>
         <w:t xml:space="preserve"> [1] A. Shamim, “College Scorecard Dataset,” Kaggle, 2023. [Online]. Available: </w:t>
       </w:r>
-      <w:hyperlink r:id="rId19" w:history="1">
+      <w:hyperlink r:id="rId20" w:history="1">
         <w:r>
           <w:rPr>
             <w:rStyle w:val="Hyperlink"/>
@@ -20999,7 +21004,7 @@
       <w:r>
         <w:t xml:space="preserve">, vol. 15, no. 1, pp. 11–31, 2020. [Online]. Available: </w:t>
       </w:r>
-      <w:hyperlink r:id="rId20" w:history="1">
+      <w:hyperlink r:id="rId21" w:history="1">
         <w:r>
           <w:rPr>
             <w:rStyle w:val="Hyperlink"/>
@@ -21033,7 +21038,7 @@
       <w:r>
         <w:t xml:space="preserve">, 2nd ed. Sebastopol, CA: O'Reilly Media, 2017. [Online]. Available: </w:t>
       </w:r>
-      <w:hyperlink r:id="rId21" w:history="1">
+      <w:hyperlink r:id="rId22" w:history="1">
         <w:r>
           <w:rPr>
             <w:rStyle w:val="Hyperlink"/>
@@ -21067,7 +21072,7 @@
       <w:r>
         <w:t xml:space="preserve">. Sebastopol, CA: O'Reilly Media, 2016. [Online]. Available: </w:t>
       </w:r>
-      <w:hyperlink r:id="rId22" w:history="1">
+      <w:hyperlink r:id="rId23" w:history="1">
         <w:r>
           <w:rPr>
             <w:rStyle w:val="Hyperlink"/>
@@ -21101,7 +21106,7 @@
       <w:r>
         <w:t xml:space="preserve">, 3rd ed. Sebastopol, CA: O'Reilly Media, 2022. [Online]. Available: </w:t>
       </w:r>
-      <w:hyperlink r:id="rId23" w:history="1">
+      <w:hyperlink r:id="rId24" w:history="1">
         <w:r>
           <w:rPr>
             <w:rStyle w:val="Hyperlink"/>
@@ -21135,7 +21140,7 @@
       <w:r>
         <w:t xml:space="preserve">, 2nd ed. Sebastopol, CA: O'Reilly Media, 2020. [Online]. Available: </w:t>
       </w:r>
-      <w:hyperlink r:id="rId24" w:history="1">
+      <w:hyperlink r:id="rId25" w:history="1">
         <w:r>
           <w:rPr>
             <w:rStyle w:val="Hyperlink"/>
@@ -21169,7 +21174,7 @@
       <w:r>
         <w:t xml:space="preserve">., vol. 71, pp. 135–145, 2019. [Online]. Available: </w:t>
       </w:r>
-      <w:hyperlink r:id="rId25" w:history="1">
+      <w:hyperlink r:id="rId26" w:history="1">
         <w:r>
           <w:rPr>
             <w:rStyle w:val="Hyperlink"/>
@@ -21194,7 +21199,7 @@
       <w:r>
         <w:t xml:space="preserve">[8] R. Chakrabarti, N. Gorton, and M. F. Lovenheim, “State Investment in Higher Education: Effects on Human Capital Formation, Student Debt, and Long-term Financial Outcomes of Students,” NBER Working Paper No. 27885, 2020. [Online]. Available: </w:t>
       </w:r>
-      <w:hyperlink r:id="rId26" w:history="1">
+      <w:hyperlink r:id="rId27" w:history="1">
         <w:r>
           <w:rPr>
             <w:rStyle w:val="Hyperlink"/>
@@ -21219,7 +21224,7 @@
       <w:r>
         <w:t xml:space="preserve">[9] D. J. Deming and C. R. Walters, “The Impact of Price Caps and Spending Cuts on U.S. Postsecondary Attainment,” NBER Working Paper No. 23736, 2017. [Online]. Available: </w:t>
       </w:r>
-      <w:hyperlink r:id="rId27" w:history="1">
+      <w:hyperlink r:id="rId28" w:history="1">
         <w:r>
           <w:rPr>
             <w:rStyle w:val="Hyperlink"/>
@@ -21265,7 +21270,7 @@
       <w:r>
         <w:t xml:space="preserve">, vol. 59, no. 11, pp. 56–65, 2016. [Online]. Available: </w:t>
       </w:r>
-      <w:hyperlink r:id="rId28" w:history="1">
+      <w:hyperlink r:id="rId29" w:history="1">
         <w:r>
           <w:rPr>
             <w:rStyle w:val="Hyperlink"/>
@@ -25772,7 +25777,7 @@
       </w:pPr>
     </w:p>
     <w:sectPr>
-      <w:footerReference w:type="default" r:id="rId29"/>
+      <w:footerReference w:type="default" r:id="rId30"/>
       <w:pgSz w:w="11906" w:h="16838"/>
       <w:pgMar w:top="1440" w:right="1440" w:bottom="1440" w:left="1440" w:header="708" w:footer="708" w:gutter="0"/>
       <w:cols w:space="708"/>
@@ -25828,7 +25833,7 @@
             <w:rPr>
               <w:noProof/>
             </w:rPr>
-            <w:t>16</w:t>
+            <w:t>2</w:t>
           </w:r>
         </w:fldSimple>
       </w:p>
@@ -32333,7 +32338,7 @@
 </file>
 
 <file path=customXml/itemProps1.xml><?xml version="1.0" encoding="utf-8"?>
-<ds:datastoreItem xmlns:ds="http://schemas.openxmlformats.org/officeDocument/2006/customXml" ds:itemID="{7A2AFF4B-F841-41D1-A1F6-F84A7187FA89}">
+<ds:datastoreItem xmlns:ds="http://schemas.openxmlformats.org/officeDocument/2006/customXml" ds:itemID="{F1CAA83B-033E-48CD-95CD-73734E114623}">
   <ds:schemaRefs>
     <ds:schemaRef ds:uri="http://schemas.openxmlformats.org/officeDocument/2006/bibliography"/>
   </ds:schemaRefs>

</xml_diff>